<commit_message>
Fix font (fixes #25)
</commit_message>
<xml_diff>
--- a/RRS/Reproducible-Research-Standard-1.0.docx
+++ b/RRS/Reproducible-Research-Standard-1.0.docx
@@ -11,9 +11,7 @@
         </w:tabs>
         <w:ind w:left="0" w:hanging="0"/>
         <w:rPr>
-          <w:rFonts w:ascii="Lato" w:hAnsi="Lato" w:eastAsia="Lato" w:cs="Lato"/>
-          <w:sz w:val="20"/>
-          <w:szCs w:val="20"/>
+          <w:rFonts w:ascii="Lato" w:hAnsi="Lato"/>
         </w:rPr>
       </w:pPr>
       <w:r>
@@ -63,9 +61,9 @@
         <w:tblLook w:val="04a0" w:noVBand="1" w:noHBand="0" w:lastColumn="0" w:firstColumn="1" w:lastRow="0" w:firstRow="1"/>
       </w:tblPr>
       <w:tblGrid>
-        <w:gridCol w:w="2513"/>
+        <w:gridCol w:w="2512"/>
         <w:gridCol w:w="1080"/>
-        <w:gridCol w:w="6863"/>
+        <w:gridCol w:w="6864"/>
       </w:tblGrid>
       <w:tr>
         <w:trPr>
@@ -73,7 +71,7 @@
         </w:trPr>
         <w:tc>
           <w:tcPr>
-            <w:tcW w:w="2513" w:type="dxa"/>
+            <w:tcW w:w="2512" w:type="dxa"/>
             <w:tcBorders>
               <w:top w:val="single" w:sz="4" w:space="0" w:color="1F4E79"/>
               <w:left w:val="single" w:sz="4" w:space="0" w:color="1F4E79"/>
@@ -90,6 +88,7 @@
                 <w:tab w:val="clear" w:pos="720"/>
                 <w:tab w:val="left" w:pos="5274" w:leader="none"/>
               </w:tabs>
+              <w:suppressAutoHyphens w:val="true"/>
               <w:spacing w:lineRule="auto" w:line="240" w:before="0" w:after="0"/>
               <w:ind w:left="0" w:hanging="0"/>
               <w:rPr>
@@ -134,6 +133,7 @@
                 <w:tab w:val="clear" w:pos="720"/>
                 <w:tab w:val="left" w:pos="5274" w:leader="none"/>
               </w:tabs>
+              <w:suppressAutoHyphens w:val="true"/>
               <w:spacing w:lineRule="auto" w:line="240" w:before="0" w:after="0"/>
               <w:ind w:left="0" w:hanging="0"/>
               <w:jc w:val="center"/>
@@ -160,7 +160,7 @@
         </w:tc>
         <w:tc>
           <w:tcPr>
-            <w:tcW w:w="6863" w:type="dxa"/>
+            <w:tcW w:w="6864" w:type="dxa"/>
             <w:tcBorders>
               <w:top w:val="single" w:sz="4" w:space="0" w:color="1F4E79"/>
               <w:left w:val="single" w:sz="4" w:space="0" w:color="1F4E79"/>
@@ -177,6 +177,7 @@
                 <w:tab w:val="clear" w:pos="720"/>
                 <w:tab w:val="left" w:pos="5274" w:leader="none"/>
               </w:tabs>
+              <w:suppressAutoHyphens w:val="true"/>
               <w:spacing w:lineRule="auto" w:line="240" w:before="0" w:after="0"/>
               <w:ind w:left="0" w:hanging="0"/>
               <w:jc w:val="center"/>
@@ -206,7 +207,7 @@
         <w:trPr/>
         <w:tc>
           <w:tcPr>
-            <w:tcW w:w="2513" w:type="dxa"/>
+            <w:tcW w:w="2512" w:type="dxa"/>
             <w:tcBorders>
               <w:top w:val="single" w:sz="4" w:space="0" w:color="1F4E79"/>
               <w:left w:val="single" w:sz="4" w:space="0" w:color="1F4E79"/>
@@ -223,6 +224,7 @@
                 <w:tab w:val="clear" w:pos="720"/>
                 <w:tab w:val="left" w:pos="5274" w:leader="none"/>
               </w:tabs>
+              <w:suppressAutoHyphens w:val="true"/>
               <w:spacing w:lineRule="auto" w:line="288" w:before="0" w:after="0"/>
               <w:ind w:left="0" w:hanging="0"/>
               <w:rPr>
@@ -260,6 +262,7 @@
                 <w:tab w:val="clear" w:pos="720"/>
                 <w:tab w:val="left" w:pos="5274" w:leader="none"/>
               </w:tabs>
+              <w:suppressAutoHyphens w:val="true"/>
               <w:spacing w:lineRule="auto" w:line="288" w:before="0" w:after="0"/>
               <w:ind w:left="0" w:hanging="0"/>
               <w:jc w:val="center"/>
@@ -281,7 +284,7 @@
         </w:tc>
         <w:tc>
           <w:tcPr>
-            <w:tcW w:w="6863" w:type="dxa"/>
+            <w:tcW w:w="6864" w:type="dxa"/>
             <w:tcBorders>
               <w:top w:val="single" w:sz="4" w:space="0" w:color="1F4E79"/>
               <w:left w:val="single" w:sz="4" w:space="0" w:color="1F4E79"/>
@@ -298,6 +301,7 @@
                 <w:tab w:val="clear" w:pos="720"/>
                 <w:tab w:val="left" w:pos="5274" w:leader="none"/>
               </w:tabs>
+              <w:suppressAutoHyphens w:val="true"/>
               <w:spacing w:lineRule="auto" w:line="288" w:before="0" w:after="0"/>
               <w:ind w:left="0" w:hanging="0"/>
               <w:jc w:val="left"/>
@@ -322,7 +326,7 @@
         <w:trPr/>
         <w:tc>
           <w:tcPr>
-            <w:tcW w:w="2513" w:type="dxa"/>
+            <w:tcW w:w="2512" w:type="dxa"/>
             <w:tcBorders>
               <w:top w:val="nil"/>
               <w:left w:val="single" w:sz="4" w:space="0" w:color="1F4E79"/>
@@ -339,6 +343,7 @@
                 <w:tab w:val="clear" w:pos="720"/>
                 <w:tab w:val="left" w:pos="5274" w:leader="none"/>
               </w:tabs>
+              <w:suppressAutoHyphens w:val="true"/>
               <w:spacing w:lineRule="auto" w:line="288" w:before="0" w:after="0"/>
               <w:ind w:left="0" w:hanging="0"/>
               <w:rPr>
@@ -376,6 +381,7 @@
                 <w:tab w:val="clear" w:pos="720"/>
                 <w:tab w:val="left" w:pos="5274" w:leader="none"/>
               </w:tabs>
+              <w:suppressAutoHyphens w:val="true"/>
               <w:spacing w:lineRule="auto" w:line="288" w:before="0" w:after="0"/>
               <w:ind w:left="0" w:hanging="0"/>
               <w:jc w:val="center"/>
@@ -397,7 +403,7 @@
         </w:tc>
         <w:tc>
           <w:tcPr>
-            <w:tcW w:w="6863" w:type="dxa"/>
+            <w:tcW w:w="6864" w:type="dxa"/>
             <w:tcBorders>
               <w:top w:val="nil"/>
               <w:left w:val="single" w:sz="4" w:space="0" w:color="1F4E79"/>
@@ -414,6 +420,7 @@
                 <w:tab w:val="clear" w:pos="720"/>
                 <w:tab w:val="left" w:pos="5274" w:leader="none"/>
               </w:tabs>
+              <w:suppressAutoHyphens w:val="true"/>
               <w:spacing w:lineRule="auto" w:line="288" w:before="0" w:after="0"/>
               <w:ind w:left="0" w:hanging="0"/>
               <w:jc w:val="left"/>
@@ -438,7 +445,7 @@
         <w:trPr/>
         <w:tc>
           <w:tcPr>
-            <w:tcW w:w="2513" w:type="dxa"/>
+            <w:tcW w:w="2512" w:type="dxa"/>
             <w:tcBorders>
               <w:top w:val="single" w:sz="4" w:space="0" w:color="1F4E79"/>
               <w:left w:val="single" w:sz="4" w:space="0" w:color="1F4E79"/>
@@ -455,6 +462,7 @@
                 <w:tab w:val="clear" w:pos="720"/>
                 <w:tab w:val="left" w:pos="5274" w:leader="none"/>
               </w:tabs>
+              <w:suppressAutoHyphens w:val="true"/>
               <w:spacing w:lineRule="auto" w:line="288" w:before="0" w:after="0"/>
               <w:ind w:left="0" w:hanging="0"/>
               <w:rPr>
@@ -492,6 +500,7 @@
                 <w:tab w:val="clear" w:pos="720"/>
                 <w:tab w:val="left" w:pos="5274" w:leader="none"/>
               </w:tabs>
+              <w:suppressAutoHyphens w:val="true"/>
               <w:spacing w:lineRule="auto" w:line="288" w:before="0" w:after="0"/>
               <w:ind w:left="0" w:hanging="0"/>
               <w:jc w:val="center"/>
@@ -513,7 +522,7 @@
         </w:tc>
         <w:tc>
           <w:tcPr>
-            <w:tcW w:w="6863" w:type="dxa"/>
+            <w:tcW w:w="6864" w:type="dxa"/>
             <w:tcBorders>
               <w:top w:val="single" w:sz="4" w:space="0" w:color="1F4E79"/>
               <w:left w:val="single" w:sz="4" w:space="0" w:color="1F4E79"/>
@@ -530,6 +539,7 @@
                 <w:tab w:val="clear" w:pos="720"/>
                 <w:tab w:val="left" w:pos="5274" w:leader="none"/>
               </w:tabs>
+              <w:suppressAutoHyphens w:val="true"/>
               <w:spacing w:lineRule="auto" w:line="288" w:before="0" w:after="0"/>
               <w:ind w:left="0" w:hanging="0"/>
               <w:jc w:val="left"/>
@@ -556,7 +566,7 @@
         <w:trPr/>
         <w:tc>
           <w:tcPr>
-            <w:tcW w:w="2513" w:type="dxa"/>
+            <w:tcW w:w="2512" w:type="dxa"/>
             <w:tcBorders>
               <w:top w:val="single" w:sz="4" w:space="0" w:color="1F4E79"/>
               <w:left w:val="single" w:sz="4" w:space="0" w:color="1F4E79"/>
@@ -573,6 +583,7 @@
                 <w:tab w:val="clear" w:pos="720"/>
                 <w:tab w:val="left" w:pos="5274" w:leader="none"/>
               </w:tabs>
+              <w:suppressAutoHyphens w:val="true"/>
               <w:spacing w:lineRule="auto" w:line="288" w:before="0" w:after="0"/>
               <w:ind w:left="0" w:hanging="0"/>
               <w:rPr>
@@ -610,6 +621,7 @@
                 <w:tab w:val="clear" w:pos="720"/>
                 <w:tab w:val="left" w:pos="5274" w:leader="none"/>
               </w:tabs>
+              <w:suppressAutoHyphens w:val="true"/>
               <w:spacing w:lineRule="auto" w:line="288" w:before="0" w:after="0"/>
               <w:ind w:left="0" w:hanging="0"/>
               <w:jc w:val="center"/>
@@ -631,7 +643,7 @@
         </w:tc>
         <w:tc>
           <w:tcPr>
-            <w:tcW w:w="6863" w:type="dxa"/>
+            <w:tcW w:w="6864" w:type="dxa"/>
             <w:tcBorders>
               <w:top w:val="single" w:sz="4" w:space="0" w:color="1F4E79"/>
               <w:left w:val="single" w:sz="4" w:space="0" w:color="1F4E79"/>
@@ -648,6 +660,7 @@
                 <w:tab w:val="clear" w:pos="720"/>
                 <w:tab w:val="left" w:pos="5274" w:leader="none"/>
               </w:tabs>
+              <w:suppressAutoHyphens w:val="true"/>
               <w:spacing w:lineRule="auto" w:line="288" w:before="0" w:after="0"/>
               <w:ind w:left="0" w:hanging="0"/>
               <w:jc w:val="left"/>
@@ -672,7 +685,7 @@
         <w:trPr/>
         <w:tc>
           <w:tcPr>
-            <w:tcW w:w="2513" w:type="dxa"/>
+            <w:tcW w:w="2512" w:type="dxa"/>
             <w:tcBorders>
               <w:top w:val="single" w:sz="4" w:space="0" w:color="1F4E79"/>
               <w:left w:val="single" w:sz="4" w:space="0" w:color="1F4E79"/>
@@ -689,6 +702,7 @@
                 <w:tab w:val="clear" w:pos="720"/>
                 <w:tab w:val="left" w:pos="5274" w:leader="none"/>
               </w:tabs>
+              <w:suppressAutoHyphens w:val="true"/>
               <w:spacing w:lineRule="auto" w:line="288" w:before="0" w:after="0"/>
               <w:ind w:left="0" w:hanging="0"/>
               <w:rPr>
@@ -726,6 +740,7 @@
                 <w:tab w:val="clear" w:pos="720"/>
                 <w:tab w:val="left" w:pos="5274" w:leader="none"/>
               </w:tabs>
+              <w:suppressAutoHyphens w:val="true"/>
               <w:spacing w:lineRule="auto" w:line="288" w:before="0" w:after="0"/>
               <w:ind w:left="0" w:hanging="0"/>
               <w:jc w:val="center"/>
@@ -747,7 +762,7 @@
         </w:tc>
         <w:tc>
           <w:tcPr>
-            <w:tcW w:w="6863" w:type="dxa"/>
+            <w:tcW w:w="6864" w:type="dxa"/>
             <w:tcBorders>
               <w:top w:val="single" w:sz="4" w:space="0" w:color="1F4E79"/>
               <w:left w:val="single" w:sz="4" w:space="0" w:color="1F4E79"/>
@@ -764,6 +779,7 @@
                 <w:tab w:val="clear" w:pos="720"/>
                 <w:tab w:val="left" w:pos="5274" w:leader="none"/>
               </w:tabs>
+              <w:suppressAutoHyphens w:val="true"/>
               <w:spacing w:lineRule="auto" w:line="288" w:before="0" w:after="0"/>
               <w:ind w:left="0" w:hanging="0"/>
               <w:jc w:val="left"/>
@@ -796,7 +812,7 @@
         <w:trPr/>
         <w:tc>
           <w:tcPr>
-            <w:tcW w:w="2513" w:type="dxa"/>
+            <w:tcW w:w="2512" w:type="dxa"/>
             <w:tcBorders>
               <w:top w:val="single" w:sz="4" w:space="0" w:color="1F4E79"/>
               <w:left w:val="single" w:sz="4" w:space="0" w:color="1F4E79"/>
@@ -813,6 +829,7 @@
                 <w:tab w:val="clear" w:pos="720"/>
                 <w:tab w:val="left" w:pos="5274" w:leader="none"/>
               </w:tabs>
+              <w:suppressAutoHyphens w:val="true"/>
               <w:spacing w:lineRule="auto" w:line="240" w:before="0" w:after="0"/>
               <w:ind w:left="0" w:hanging="0"/>
               <w:rPr>
@@ -856,6 +873,7 @@
                 <w:tab w:val="clear" w:pos="720"/>
                 <w:tab w:val="left" w:pos="5274" w:leader="none"/>
               </w:tabs>
+              <w:suppressAutoHyphens w:val="true"/>
               <w:spacing w:lineRule="auto" w:line="240" w:before="0" w:after="0"/>
               <w:ind w:left="0" w:hanging="0"/>
               <w:jc w:val="center"/>
@@ -882,7 +900,7 @@
         </w:tc>
         <w:tc>
           <w:tcPr>
-            <w:tcW w:w="6863" w:type="dxa"/>
+            <w:tcW w:w="6864" w:type="dxa"/>
             <w:tcBorders>
               <w:top w:val="single" w:sz="4" w:space="0" w:color="1F4E79"/>
               <w:left w:val="single" w:sz="4" w:space="0" w:color="1F4E79"/>
@@ -899,6 +917,7 @@
                 <w:tab w:val="clear" w:pos="720"/>
                 <w:tab w:val="left" w:pos="5274" w:leader="none"/>
               </w:tabs>
+              <w:suppressAutoHyphens w:val="true"/>
               <w:spacing w:lineRule="auto" w:line="240" w:before="0" w:after="0"/>
               <w:ind w:left="0" w:hanging="0"/>
               <w:jc w:val="center"/>
@@ -928,7 +947,7 @@
         <w:trPr/>
         <w:tc>
           <w:tcPr>
-            <w:tcW w:w="2513" w:type="dxa"/>
+            <w:tcW w:w="2512" w:type="dxa"/>
             <w:tcBorders>
               <w:top w:val="single" w:sz="4" w:space="0" w:color="1F4E79"/>
               <w:left w:val="single" w:sz="4" w:space="0" w:color="1F4E79"/>
@@ -945,6 +964,7 @@
                 <w:tab w:val="clear" w:pos="720"/>
                 <w:tab w:val="left" w:pos="5274" w:leader="none"/>
               </w:tabs>
+              <w:suppressAutoHyphens w:val="true"/>
               <w:spacing w:lineRule="auto" w:line="288" w:before="0" w:after="0"/>
               <w:ind w:left="0" w:hanging="0"/>
               <w:rPr>
@@ -983,6 +1003,7 @@
                 <w:tab w:val="clear" w:pos="720"/>
                 <w:tab w:val="left" w:pos="5274" w:leader="none"/>
               </w:tabs>
+              <w:suppressAutoHyphens w:val="true"/>
               <w:spacing w:lineRule="auto" w:line="288" w:before="0" w:after="0"/>
               <w:ind w:left="0" w:hanging="0"/>
               <w:jc w:val="center"/>
@@ -1004,7 +1025,7 @@
         </w:tc>
         <w:tc>
           <w:tcPr>
-            <w:tcW w:w="6863" w:type="dxa"/>
+            <w:tcW w:w="6864" w:type="dxa"/>
             <w:tcBorders>
               <w:top w:val="single" w:sz="4" w:space="0" w:color="1F4E79"/>
               <w:left w:val="single" w:sz="4" w:space="0" w:color="1F4E79"/>
@@ -1021,6 +1042,7 @@
                 <w:tab w:val="clear" w:pos="720"/>
                 <w:tab w:val="left" w:pos="5274" w:leader="none"/>
               </w:tabs>
+              <w:suppressAutoHyphens w:val="true"/>
               <w:spacing w:lineRule="auto" w:line="288" w:before="0" w:after="0"/>
               <w:ind w:left="0" w:hanging="0"/>
               <w:jc w:val="left"/>
@@ -1045,7 +1067,7 @@
         <w:trPr/>
         <w:tc>
           <w:tcPr>
-            <w:tcW w:w="2513" w:type="dxa"/>
+            <w:tcW w:w="2512" w:type="dxa"/>
             <w:tcBorders>
               <w:top w:val="single" w:sz="4" w:space="0" w:color="1F4E79"/>
               <w:left w:val="single" w:sz="4" w:space="0" w:color="1F4E79"/>
@@ -1062,6 +1084,7 @@
                 <w:tab w:val="clear" w:pos="720"/>
                 <w:tab w:val="left" w:pos="5274" w:leader="none"/>
               </w:tabs>
+              <w:suppressAutoHyphens w:val="true"/>
               <w:spacing w:lineRule="auto" w:line="288" w:before="0" w:after="0"/>
               <w:ind w:left="0" w:hanging="0"/>
               <w:rPr>
@@ -1100,6 +1123,7 @@
                 <w:tab w:val="clear" w:pos="720"/>
                 <w:tab w:val="left" w:pos="5274" w:leader="none"/>
               </w:tabs>
+              <w:suppressAutoHyphens w:val="true"/>
               <w:spacing w:lineRule="auto" w:line="288" w:before="0" w:after="0"/>
               <w:ind w:left="0" w:hanging="0"/>
               <w:jc w:val="center"/>
@@ -1121,7 +1145,7 @@
         </w:tc>
         <w:tc>
           <w:tcPr>
-            <w:tcW w:w="6863" w:type="dxa"/>
+            <w:tcW w:w="6864" w:type="dxa"/>
             <w:tcBorders>
               <w:top w:val="single" w:sz="4" w:space="0" w:color="1F4E79"/>
               <w:left w:val="single" w:sz="4" w:space="0" w:color="1F4E79"/>
@@ -1138,6 +1162,7 @@
                 <w:tab w:val="clear" w:pos="720"/>
                 <w:tab w:val="left" w:pos="5274" w:leader="none"/>
               </w:tabs>
+              <w:suppressAutoHyphens w:val="true"/>
               <w:spacing w:lineRule="auto" w:line="288" w:before="0" w:after="0"/>
               <w:ind w:left="0" w:hanging="0"/>
               <w:jc w:val="left"/>
@@ -1162,7 +1187,7 @@
         <w:trPr/>
         <w:tc>
           <w:tcPr>
-            <w:tcW w:w="2513" w:type="dxa"/>
+            <w:tcW w:w="2512" w:type="dxa"/>
             <w:tcBorders>
               <w:top w:val="single" w:sz="4" w:space="0" w:color="1F4E79"/>
               <w:left w:val="single" w:sz="4" w:space="0" w:color="1F4E79"/>
@@ -1179,6 +1204,7 @@
                 <w:tab w:val="clear" w:pos="720"/>
                 <w:tab w:val="left" w:pos="5274" w:leader="none"/>
               </w:tabs>
+              <w:suppressAutoHyphens w:val="true"/>
               <w:spacing w:lineRule="auto" w:line="288" w:before="0" w:after="0"/>
               <w:ind w:left="0" w:hanging="0"/>
               <w:rPr>
@@ -1216,6 +1242,7 @@
                 <w:tab w:val="clear" w:pos="720"/>
                 <w:tab w:val="left" w:pos="5274" w:leader="none"/>
               </w:tabs>
+              <w:suppressAutoHyphens w:val="true"/>
               <w:spacing w:lineRule="auto" w:line="288" w:before="0" w:after="0"/>
               <w:ind w:left="0" w:hanging="0"/>
               <w:jc w:val="center"/>
@@ -1237,7 +1264,7 @@
         </w:tc>
         <w:tc>
           <w:tcPr>
-            <w:tcW w:w="6863" w:type="dxa"/>
+            <w:tcW w:w="6864" w:type="dxa"/>
             <w:tcBorders>
               <w:top w:val="single" w:sz="4" w:space="0" w:color="1F4E79"/>
               <w:left w:val="single" w:sz="4" w:space="0" w:color="1F4E79"/>
@@ -1254,6 +1281,7 @@
                 <w:tab w:val="clear" w:pos="720"/>
                 <w:tab w:val="left" w:pos="5274" w:leader="none"/>
               </w:tabs>
+              <w:suppressAutoHyphens w:val="true"/>
               <w:spacing w:lineRule="auto" w:line="288" w:before="0" w:after="0"/>
               <w:ind w:left="0" w:hanging="0"/>
               <w:jc w:val="left"/>
@@ -1286,7 +1314,7 @@
         </w:trPr>
         <w:tc>
           <w:tcPr>
-            <w:tcW w:w="2513" w:type="dxa"/>
+            <w:tcW w:w="2512" w:type="dxa"/>
             <w:tcBorders>
               <w:top w:val="single" w:sz="4" w:space="0" w:color="1F4E79"/>
               <w:left w:val="single" w:sz="4" w:space="0" w:color="1F4E79"/>
@@ -1303,6 +1331,7 @@
                 <w:tab w:val="clear" w:pos="720"/>
                 <w:tab w:val="left" w:pos="5274" w:leader="none"/>
               </w:tabs>
+              <w:suppressAutoHyphens w:val="true"/>
               <w:spacing w:lineRule="auto" w:line="240" w:before="0" w:after="0"/>
               <w:ind w:left="0" w:hanging="0"/>
               <w:rPr>
@@ -1346,6 +1375,7 @@
                 <w:tab w:val="clear" w:pos="720"/>
                 <w:tab w:val="left" w:pos="5274" w:leader="none"/>
               </w:tabs>
+              <w:suppressAutoHyphens w:val="true"/>
               <w:spacing w:lineRule="auto" w:line="240" w:before="0" w:after="0"/>
               <w:ind w:left="0" w:hanging="0"/>
               <w:jc w:val="center"/>
@@ -1372,7 +1402,7 @@
         </w:tc>
         <w:tc>
           <w:tcPr>
-            <w:tcW w:w="6863" w:type="dxa"/>
+            <w:tcW w:w="6864" w:type="dxa"/>
             <w:tcBorders>
               <w:top w:val="single" w:sz="4" w:space="0" w:color="1F4E79"/>
               <w:left w:val="single" w:sz="4" w:space="0" w:color="1F4E79"/>
@@ -1389,6 +1419,7 @@
                 <w:tab w:val="clear" w:pos="720"/>
                 <w:tab w:val="left" w:pos="5274" w:leader="none"/>
               </w:tabs>
+              <w:suppressAutoHyphens w:val="true"/>
               <w:spacing w:lineRule="auto" w:line="240" w:before="0" w:after="0"/>
               <w:ind w:left="0" w:hanging="0"/>
               <w:jc w:val="center"/>
@@ -1418,7 +1449,7 @@
         <w:trPr/>
         <w:tc>
           <w:tcPr>
-            <w:tcW w:w="2513" w:type="dxa"/>
+            <w:tcW w:w="2512" w:type="dxa"/>
             <w:tcBorders>
               <w:top w:val="single" w:sz="4" w:space="0" w:color="1F4E79"/>
               <w:left w:val="single" w:sz="4" w:space="0" w:color="1F4E79"/>
@@ -1435,6 +1466,7 @@
                 <w:tab w:val="clear" w:pos="720"/>
                 <w:tab w:val="left" w:pos="5274" w:leader="none"/>
               </w:tabs>
+              <w:suppressAutoHyphens w:val="true"/>
               <w:spacing w:lineRule="auto" w:line="288" w:before="0" w:after="0"/>
               <w:ind w:left="0" w:hanging="0"/>
               <w:rPr>
@@ -1472,6 +1504,7 @@
                 <w:tab w:val="clear" w:pos="720"/>
                 <w:tab w:val="left" w:pos="5274" w:leader="none"/>
               </w:tabs>
+              <w:suppressAutoHyphens w:val="true"/>
               <w:spacing w:lineRule="auto" w:line="288" w:before="0" w:after="0"/>
               <w:ind w:left="0" w:hanging="0"/>
               <w:jc w:val="center"/>
@@ -1493,7 +1526,7 @@
         </w:tc>
         <w:tc>
           <w:tcPr>
-            <w:tcW w:w="6863" w:type="dxa"/>
+            <w:tcW w:w="6864" w:type="dxa"/>
             <w:tcBorders>
               <w:top w:val="single" w:sz="4" w:space="0" w:color="1F4E79"/>
               <w:left w:val="single" w:sz="4" w:space="0" w:color="1F4E79"/>
@@ -1510,6 +1543,7 @@
                 <w:tab w:val="clear" w:pos="720"/>
                 <w:tab w:val="left" w:pos="5274" w:leader="none"/>
               </w:tabs>
+              <w:suppressAutoHyphens w:val="true"/>
               <w:spacing w:lineRule="auto" w:line="288" w:before="0" w:after="0"/>
               <w:ind w:left="0" w:hanging="0"/>
               <w:jc w:val="left"/>
@@ -1538,7 +1572,7 @@
         </w:trPr>
         <w:tc>
           <w:tcPr>
-            <w:tcW w:w="2513" w:type="dxa"/>
+            <w:tcW w:w="2512" w:type="dxa"/>
             <w:tcBorders>
               <w:top w:val="single" w:sz="4" w:space="0" w:color="1F4E79"/>
               <w:left w:val="single" w:sz="4" w:space="0" w:color="1F4E79"/>
@@ -1555,6 +1589,7 @@
                 <w:tab w:val="clear" w:pos="720"/>
                 <w:tab w:val="left" w:pos="5274" w:leader="none"/>
               </w:tabs>
+              <w:suppressAutoHyphens w:val="true"/>
               <w:spacing w:lineRule="auto" w:line="288" w:before="0" w:after="0"/>
               <w:ind w:left="0" w:hanging="0"/>
               <w:rPr>
@@ -1592,6 +1627,7 @@
                 <w:tab w:val="clear" w:pos="720"/>
                 <w:tab w:val="left" w:pos="5274" w:leader="none"/>
               </w:tabs>
+              <w:suppressAutoHyphens w:val="true"/>
               <w:spacing w:lineRule="auto" w:line="288" w:before="0" w:after="0"/>
               <w:ind w:left="0" w:hanging="0"/>
               <w:jc w:val="center"/>
@@ -1613,7 +1649,7 @@
         </w:tc>
         <w:tc>
           <w:tcPr>
-            <w:tcW w:w="6863" w:type="dxa"/>
+            <w:tcW w:w="6864" w:type="dxa"/>
             <w:tcBorders>
               <w:top w:val="single" w:sz="4" w:space="0" w:color="1F4E79"/>
               <w:left w:val="single" w:sz="4" w:space="0" w:color="1F4E79"/>
@@ -1630,6 +1666,7 @@
                 <w:tab w:val="clear" w:pos="720"/>
                 <w:tab w:val="left" w:pos="5274" w:leader="none"/>
               </w:tabs>
+              <w:suppressAutoHyphens w:val="true"/>
               <w:spacing w:lineRule="auto" w:line="288" w:before="0" w:after="0"/>
               <w:ind w:left="0" w:hanging="0"/>
               <w:jc w:val="left"/>
@@ -1682,15 +1719,15 @@
         <w:tblLook w:val="04a0" w:noVBand="1" w:noHBand="0" w:lastColumn="0" w:firstColumn="1" w:lastRow="0" w:firstRow="1"/>
       </w:tblPr>
       <w:tblGrid>
-        <w:gridCol w:w="2513"/>
+        <w:gridCol w:w="2512"/>
         <w:gridCol w:w="1080"/>
-        <w:gridCol w:w="6863"/>
+        <w:gridCol w:w="6864"/>
       </w:tblGrid>
       <w:tr>
         <w:trPr/>
         <w:tc>
           <w:tcPr>
-            <w:tcW w:w="2513" w:type="dxa"/>
+            <w:tcW w:w="2512" w:type="dxa"/>
             <w:tcBorders>
               <w:top w:val="single" w:sz="4" w:space="0" w:color="1F4E79"/>
               <w:left w:val="single" w:sz="4" w:space="0" w:color="1F4E79"/>
@@ -1707,19 +1744,20 @@
                 <w:tab w:val="clear" w:pos="720"/>
                 <w:tab w:val="left" w:pos="5274" w:leader="none"/>
               </w:tabs>
+              <w:suppressAutoHyphens w:val="true"/>
               <w:spacing w:lineRule="auto" w:line="240" w:before="0" w:after="0"/>
               <w:ind w:left="0" w:hanging="0"/>
               <w:rPr>
-                <w:rFonts w:ascii="Montserrat" w:hAnsi="Montserrat"/>
-                <w:b/>
-                <w:b/>
-                <w:sz w:val="20"/>
-                <w:szCs w:val="20"/>
-              </w:rPr>
-            </w:pPr>
-            <w:r>
-              <w:rPr>
-                <w:rFonts w:ascii="Montserrat" w:hAnsi="Montserrat"/>
+                <w:rFonts w:ascii="Lato" w:hAnsi="Lato"/>
+                <w:b/>
+                <w:b/>
+                <w:sz w:val="20"/>
+                <w:szCs w:val="20"/>
+              </w:rPr>
+            </w:pPr>
+            <w:r>
+              <w:rPr>
+                <w:rFonts w:ascii="Lato" w:hAnsi="Lato"/>
                 <w:b/>
                 <w:color w:val="E4211F"/>
                 <w:sz w:val="20"/>
@@ -1748,20 +1786,21 @@
                 <w:tab w:val="clear" w:pos="720"/>
                 <w:tab w:val="left" w:pos="5274" w:leader="none"/>
               </w:tabs>
+              <w:suppressAutoHyphens w:val="true"/>
               <w:spacing w:lineRule="auto" w:line="240" w:before="0" w:after="0"/>
               <w:ind w:left="0" w:hanging="0"/>
               <w:jc w:val="center"/>
               <w:rPr>
-                <w:rFonts w:ascii="Montserrat" w:hAnsi="Montserrat"/>
-                <w:b/>
-                <w:b/>
-                <w:sz w:val="20"/>
-                <w:szCs w:val="20"/>
-              </w:rPr>
-            </w:pPr>
-            <w:r>
-              <w:rPr>
-                <w:rFonts w:ascii="Montserrat" w:hAnsi="Montserrat"/>
+                <w:rFonts w:ascii="Lato" w:hAnsi="Lato"/>
+                <w:b/>
+                <w:b/>
+                <w:sz w:val="20"/>
+                <w:szCs w:val="20"/>
+              </w:rPr>
+            </w:pPr>
+            <w:r>
+              <w:rPr>
+                <w:rFonts w:ascii="Lato" w:hAnsi="Lato"/>
                 <w:b/>
                 <w:sz w:val="20"/>
                 <w:szCs w:val="20"/>
@@ -1772,7 +1811,7 @@
         </w:tc>
         <w:tc>
           <w:tcPr>
-            <w:tcW w:w="6863" w:type="dxa"/>
+            <w:tcW w:w="6864" w:type="dxa"/>
             <w:tcBorders>
               <w:top w:val="single" w:sz="4" w:space="0" w:color="1F4E79"/>
               <w:left w:val="single" w:sz="4" w:space="0" w:color="1F4E79"/>
@@ -1789,20 +1828,21 @@
                 <w:tab w:val="clear" w:pos="720"/>
                 <w:tab w:val="left" w:pos="5274" w:leader="none"/>
               </w:tabs>
+              <w:suppressAutoHyphens w:val="true"/>
               <w:spacing w:lineRule="auto" w:line="240" w:before="0" w:after="0"/>
               <w:ind w:left="0" w:hanging="0"/>
               <w:jc w:val="center"/>
               <w:rPr>
-                <w:rFonts w:ascii="Montserrat" w:hAnsi="Montserrat"/>
-                <w:b/>
-                <w:b/>
-                <w:sz w:val="20"/>
-                <w:szCs w:val="20"/>
-              </w:rPr>
-            </w:pPr>
-            <w:r>
-              <w:rPr>
-                <w:rFonts w:ascii="Montserrat" w:hAnsi="Montserrat"/>
+                <w:rFonts w:ascii="Lato" w:hAnsi="Lato"/>
+                <w:b/>
+                <w:b/>
+                <w:sz w:val="20"/>
+                <w:szCs w:val="20"/>
+              </w:rPr>
+            </w:pPr>
+            <w:r>
+              <w:rPr>
+                <w:rFonts w:ascii="Lato" w:hAnsi="Lato"/>
                 <w:b/>
                 <w:sz w:val="20"/>
                 <w:szCs w:val="20"/>
@@ -1816,7 +1856,7 @@
         <w:trPr/>
         <w:tc>
           <w:tcPr>
-            <w:tcW w:w="2513" w:type="dxa"/>
+            <w:tcW w:w="2512" w:type="dxa"/>
             <w:tcBorders>
               <w:top w:val="single" w:sz="4" w:space="0" w:color="1F4E79"/>
               <w:left w:val="single" w:sz="4" w:space="0" w:color="1F4E79"/>
@@ -1833,17 +1873,18 @@
                 <w:tab w:val="clear" w:pos="720"/>
                 <w:tab w:val="left" w:pos="5274" w:leader="none"/>
               </w:tabs>
-              <w:spacing w:lineRule="auto" w:line="288" w:before="0" w:after="0"/>
-              <w:ind w:left="0" w:hanging="0"/>
-              <w:rPr>
-                <w:rFonts w:ascii="Montserrat" w:hAnsi="Montserrat"/>
-                <w:sz w:val="20"/>
-                <w:szCs w:val="20"/>
-              </w:rPr>
-            </w:pPr>
-            <w:r>
-              <w:rPr>
-                <w:rFonts w:ascii="Montserrat" w:hAnsi="Montserrat"/>
+              <w:suppressAutoHyphens w:val="true"/>
+              <w:spacing w:lineRule="auto" w:line="288" w:before="0" w:after="0"/>
+              <w:ind w:left="0" w:hanging="0"/>
+              <w:rPr>
+                <w:rFonts w:ascii="Lato" w:hAnsi="Lato"/>
+                <w:sz w:val="20"/>
+                <w:szCs w:val="20"/>
+              </w:rPr>
+            </w:pPr>
+            <w:r>
+              <w:rPr>
+                <w:rFonts w:ascii="Lato" w:hAnsi="Lato"/>
                 <w:sz w:val="20"/>
                 <w:szCs w:val="20"/>
               </w:rPr>
@@ -1870,36 +1911,29 @@
                 <w:tab w:val="clear" w:pos="720"/>
                 <w:tab w:val="left" w:pos="5274" w:leader="none"/>
               </w:tabs>
+              <w:suppressAutoHyphens w:val="true"/>
               <w:spacing w:lineRule="auto" w:line="288" w:before="0" w:after="0"/>
               <w:ind w:left="0" w:hanging="0"/>
               <w:jc w:val="center"/>
               <w:rPr>
-                <w:rFonts w:ascii="Montserrat" w:hAnsi="Montserrat"/>
-                <w:sz w:val="20"/>
-                <w:szCs w:val="20"/>
-              </w:rPr>
-            </w:pPr>
-            <w:r>
-              <w:rPr>
-                <w:rFonts w:ascii="Montserrat" w:hAnsi="Montserrat"/>
-                <w:sz w:val="20"/>
-                <w:szCs w:val="20"/>
-              </w:rPr>
-              <w:t>1</w:t>
-            </w:r>
-            <w:r>
-              <w:rPr>
-                <w:rFonts w:ascii="Montserrat" w:hAnsi="Montserrat"/>
-                <w:sz w:val="20"/>
-                <w:szCs w:val="20"/>
-              </w:rPr>
-              <w:t>1</w:t>
-            </w:r>
-          </w:p>
-        </w:tc>
-        <w:tc>
-          <w:tcPr>
-            <w:tcW w:w="6863" w:type="dxa"/>
+                <w:rFonts w:ascii="Lato" w:hAnsi="Lato"/>
+                <w:sz w:val="20"/>
+                <w:szCs w:val="20"/>
+              </w:rPr>
+            </w:pPr>
+            <w:r>
+              <w:rPr>
+                <w:rFonts w:ascii="Lato" w:hAnsi="Lato"/>
+                <w:sz w:val="20"/>
+                <w:szCs w:val="20"/>
+              </w:rPr>
+              <w:t>11</w:t>
+            </w:r>
+          </w:p>
+        </w:tc>
+        <w:tc>
+          <w:tcPr>
+            <w:tcW w:w="6864" w:type="dxa"/>
             <w:tcBorders>
               <w:top w:val="single" w:sz="4" w:space="0" w:color="1F4E79"/>
               <w:left w:val="single" w:sz="4" w:space="0" w:color="1F4E79"/>
@@ -1916,18 +1950,19 @@
                 <w:tab w:val="clear" w:pos="720"/>
                 <w:tab w:val="left" w:pos="5274" w:leader="none"/>
               </w:tabs>
+              <w:suppressAutoHyphens w:val="true"/>
               <w:spacing w:lineRule="auto" w:line="288" w:before="0" w:after="0"/>
               <w:ind w:left="0" w:hanging="0"/>
               <w:jc w:val="left"/>
               <w:rPr>
-                <w:rFonts w:ascii="Montserrat" w:hAnsi="Montserrat" w:eastAsia="Lato" w:cs="Lato"/>
-                <w:sz w:val="20"/>
-                <w:szCs w:val="20"/>
-              </w:rPr>
-            </w:pPr>
-            <w:r>
-              <w:rPr>
-                <w:rFonts w:ascii="Montserrat" w:hAnsi="Montserrat"/>
+                <w:rFonts w:ascii="Lato" w:hAnsi="Lato"/>
+                <w:sz w:val="20"/>
+                <w:szCs w:val="20"/>
+              </w:rPr>
+            </w:pPr>
+            <w:r>
+              <w:rPr>
+                <w:rFonts w:ascii="Lato" w:hAnsi="Lato"/>
                 <w:sz w:val="20"/>
                 <w:szCs w:val="20"/>
               </w:rPr>
@@ -1942,7 +1977,7 @@
         <w:trPr/>
         <w:tc>
           <w:tcPr>
-            <w:tcW w:w="2513" w:type="dxa"/>
+            <w:tcW w:w="2512" w:type="dxa"/>
             <w:tcBorders>
               <w:top w:val="single" w:sz="4" w:space="0" w:color="1F4E79"/>
               <w:left w:val="single" w:sz="4" w:space="0" w:color="1F4E79"/>
@@ -1959,17 +1994,18 @@
                 <w:tab w:val="clear" w:pos="720"/>
                 <w:tab w:val="left" w:pos="5274" w:leader="none"/>
               </w:tabs>
-              <w:spacing w:lineRule="auto" w:line="288" w:before="0" w:after="0"/>
-              <w:ind w:left="0" w:hanging="0"/>
-              <w:rPr>
-                <w:rFonts w:ascii="Montserrat" w:hAnsi="Montserrat"/>
-                <w:sz w:val="20"/>
-                <w:szCs w:val="20"/>
-              </w:rPr>
-            </w:pPr>
-            <w:r>
-              <w:rPr>
-                <w:rFonts w:ascii="Montserrat" w:hAnsi="Montserrat"/>
+              <w:suppressAutoHyphens w:val="true"/>
+              <w:spacing w:lineRule="auto" w:line="288" w:before="0" w:after="0"/>
+              <w:ind w:left="0" w:hanging="0"/>
+              <w:rPr>
+                <w:rFonts w:ascii="Lato" w:hAnsi="Lato"/>
+                <w:sz w:val="20"/>
+                <w:szCs w:val="20"/>
+              </w:rPr>
+            </w:pPr>
+            <w:r>
+              <w:rPr>
+                <w:rFonts w:ascii="Lato" w:hAnsi="Lato"/>
                 <w:sz w:val="20"/>
                 <w:szCs w:val="20"/>
               </w:rPr>
@@ -1996,36 +2032,29 @@
                 <w:tab w:val="clear" w:pos="720"/>
                 <w:tab w:val="left" w:pos="5274" w:leader="none"/>
               </w:tabs>
+              <w:suppressAutoHyphens w:val="true"/>
               <w:spacing w:lineRule="auto" w:line="288" w:before="0" w:after="0"/>
               <w:ind w:left="0" w:hanging="0"/>
               <w:jc w:val="center"/>
               <w:rPr>
-                <w:rFonts w:ascii="Montserrat" w:hAnsi="Montserrat"/>
-                <w:sz w:val="20"/>
-                <w:szCs w:val="20"/>
-              </w:rPr>
-            </w:pPr>
-            <w:r>
-              <w:rPr>
-                <w:rFonts w:ascii="Montserrat" w:hAnsi="Montserrat"/>
-                <w:sz w:val="20"/>
-                <w:szCs w:val="20"/>
-              </w:rPr>
-              <w:t>1</w:t>
-            </w:r>
-            <w:r>
-              <w:rPr>
-                <w:rFonts w:ascii="Montserrat" w:hAnsi="Montserrat"/>
-                <w:sz w:val="20"/>
-                <w:szCs w:val="20"/>
-              </w:rPr>
-              <w:t>2</w:t>
-            </w:r>
-          </w:p>
-        </w:tc>
-        <w:tc>
-          <w:tcPr>
-            <w:tcW w:w="6863" w:type="dxa"/>
+                <w:rFonts w:ascii="Lato" w:hAnsi="Lato"/>
+                <w:sz w:val="20"/>
+                <w:szCs w:val="20"/>
+              </w:rPr>
+            </w:pPr>
+            <w:r>
+              <w:rPr>
+                <w:rFonts w:ascii="Lato" w:hAnsi="Lato"/>
+                <w:sz w:val="20"/>
+                <w:szCs w:val="20"/>
+              </w:rPr>
+              <w:t>12</w:t>
+            </w:r>
+          </w:p>
+        </w:tc>
+        <w:tc>
+          <w:tcPr>
+            <w:tcW w:w="6864" w:type="dxa"/>
             <w:tcBorders>
               <w:top w:val="single" w:sz="4" w:space="0" w:color="1F4E79"/>
               <w:left w:val="single" w:sz="4" w:space="0" w:color="1F4E79"/>
@@ -2042,11 +2071,12 @@
                 <w:tab w:val="clear" w:pos="720"/>
                 <w:tab w:val="left" w:pos="5274" w:leader="none"/>
               </w:tabs>
+              <w:suppressAutoHyphens w:val="true"/>
               <w:spacing w:lineRule="auto" w:line="288" w:before="0" w:after="0"/>
               <w:ind w:left="0" w:hanging="0"/>
               <w:jc w:val="left"/>
               <w:rPr>
-                <w:rFonts w:ascii="Montserrat" w:hAnsi="Montserrat" w:eastAsia="Lato" w:cs="Lato"/>
+                <w:rFonts w:ascii="Lato" w:hAnsi="Lato"/>
                 <w:sz w:val="20"/>
                 <w:szCs w:val="20"/>
               </w:rPr>
@@ -2054,7 +2084,7 @@
             <w:bookmarkStart w:id="0" w:name="__DdeLink__3485_2844819828"/>
             <w:r>
               <w:rPr>
-                <w:rFonts w:ascii="Montserrat" w:hAnsi="Montserrat"/>
+                <w:rFonts w:ascii="Lato" w:hAnsi="Lato"/>
                 <w:sz w:val="20"/>
                 <w:szCs w:val="20"/>
               </w:rPr>
@@ -2082,7 +2112,7 @@
         <w:trPr/>
         <w:tc>
           <w:tcPr>
-            <w:tcW w:w="2513" w:type="dxa"/>
+            <w:tcW w:w="2512" w:type="dxa"/>
             <w:tcBorders>
               <w:top w:val="single" w:sz="4" w:space="0" w:color="1F4E79"/>
               <w:left w:val="single" w:sz="4" w:space="0" w:color="1F4E79"/>
@@ -2099,17 +2129,18 @@
                 <w:tab w:val="clear" w:pos="720"/>
                 <w:tab w:val="left" w:pos="5274" w:leader="none"/>
               </w:tabs>
-              <w:spacing w:lineRule="auto" w:line="288" w:before="0" w:after="0"/>
-              <w:ind w:left="0" w:hanging="0"/>
-              <w:rPr>
-                <w:rFonts w:ascii="Montserrat" w:hAnsi="Montserrat"/>
-                <w:sz w:val="20"/>
-                <w:szCs w:val="20"/>
-              </w:rPr>
-            </w:pPr>
-            <w:r>
-              <w:rPr>
-                <w:rFonts w:ascii="Montserrat" w:hAnsi="Montserrat"/>
+              <w:suppressAutoHyphens w:val="true"/>
+              <w:spacing w:lineRule="auto" w:line="288" w:before="0" w:after="0"/>
+              <w:ind w:left="0" w:hanging="0"/>
+              <w:rPr>
+                <w:rFonts w:ascii="Lato" w:hAnsi="Lato"/>
+                <w:sz w:val="20"/>
+                <w:szCs w:val="20"/>
+              </w:rPr>
+            </w:pPr>
+            <w:r>
+              <w:rPr>
+                <w:rFonts w:ascii="Lato" w:hAnsi="Lato"/>
                 <w:sz w:val="20"/>
                 <w:szCs w:val="20"/>
               </w:rPr>
@@ -2136,36 +2167,29 @@
                 <w:tab w:val="clear" w:pos="720"/>
                 <w:tab w:val="left" w:pos="5274" w:leader="none"/>
               </w:tabs>
+              <w:suppressAutoHyphens w:val="true"/>
               <w:spacing w:lineRule="auto" w:line="288" w:before="0" w:after="0"/>
               <w:ind w:left="0" w:hanging="0"/>
               <w:jc w:val="center"/>
               <w:rPr>
-                <w:rFonts w:ascii="Montserrat" w:hAnsi="Montserrat"/>
-                <w:sz w:val="20"/>
-                <w:szCs w:val="20"/>
-              </w:rPr>
-            </w:pPr>
-            <w:r>
-              <w:rPr>
-                <w:rFonts w:ascii="Montserrat" w:hAnsi="Montserrat"/>
-                <w:sz w:val="20"/>
-                <w:szCs w:val="20"/>
-              </w:rPr>
-              <w:t>1</w:t>
-            </w:r>
-            <w:r>
-              <w:rPr>
-                <w:rFonts w:ascii="Montserrat" w:hAnsi="Montserrat"/>
-                <w:sz w:val="20"/>
-                <w:szCs w:val="20"/>
-              </w:rPr>
-              <w:t>3</w:t>
-            </w:r>
-          </w:p>
-        </w:tc>
-        <w:tc>
-          <w:tcPr>
-            <w:tcW w:w="6863" w:type="dxa"/>
+                <w:rFonts w:ascii="Lato" w:hAnsi="Lato"/>
+                <w:sz w:val="20"/>
+                <w:szCs w:val="20"/>
+              </w:rPr>
+            </w:pPr>
+            <w:r>
+              <w:rPr>
+                <w:rFonts w:ascii="Lato" w:hAnsi="Lato"/>
+                <w:sz w:val="20"/>
+                <w:szCs w:val="20"/>
+              </w:rPr>
+              <w:t>13</w:t>
+            </w:r>
+          </w:p>
+        </w:tc>
+        <w:tc>
+          <w:tcPr>
+            <w:tcW w:w="6864" w:type="dxa"/>
             <w:tcBorders>
               <w:top w:val="single" w:sz="4" w:space="0" w:color="1F4E79"/>
               <w:left w:val="single" w:sz="4" w:space="0" w:color="1F4E79"/>
@@ -2182,18 +2206,19 @@
                 <w:tab w:val="clear" w:pos="720"/>
                 <w:tab w:val="left" w:pos="5274" w:leader="none"/>
               </w:tabs>
+              <w:suppressAutoHyphens w:val="true"/>
               <w:spacing w:lineRule="auto" w:line="288" w:before="0" w:after="0"/>
               <w:ind w:left="0" w:hanging="0"/>
               <w:jc w:val="left"/>
               <w:rPr>
-                <w:rFonts w:ascii="Montserrat" w:hAnsi="Montserrat" w:eastAsia="Lato" w:cs="Lato"/>
-                <w:sz w:val="20"/>
-                <w:szCs w:val="20"/>
-              </w:rPr>
-            </w:pPr>
-            <w:r>
-              <w:rPr>
-                <w:rFonts w:ascii="Montserrat" w:hAnsi="Montserrat"/>
+                <w:rFonts w:ascii="Lato" w:hAnsi="Lato"/>
+                <w:sz w:val="20"/>
+                <w:szCs w:val="20"/>
+              </w:rPr>
+            </w:pPr>
+            <w:r>
+              <w:rPr>
+                <w:rFonts w:ascii="Lato" w:hAnsi="Lato"/>
                 <w:sz w:val="20"/>
                 <w:szCs w:val="20"/>
               </w:rPr>
@@ -2212,7 +2237,7 @@
         <w:trPr/>
         <w:tc>
           <w:tcPr>
-            <w:tcW w:w="2513" w:type="dxa"/>
+            <w:tcW w:w="2512" w:type="dxa"/>
             <w:tcBorders>
               <w:top w:val="single" w:sz="4" w:space="0" w:color="1F4E79"/>
               <w:left w:val="single" w:sz="4" w:space="0" w:color="1F4E79"/>
@@ -2229,17 +2254,18 @@
                 <w:tab w:val="clear" w:pos="720"/>
                 <w:tab w:val="left" w:pos="5274" w:leader="none"/>
               </w:tabs>
-              <w:spacing w:lineRule="auto" w:line="288" w:before="0" w:after="0"/>
-              <w:ind w:left="0" w:hanging="0"/>
-              <w:rPr>
-                <w:rFonts w:ascii="Montserrat" w:hAnsi="Montserrat"/>
-                <w:sz w:val="20"/>
-                <w:szCs w:val="20"/>
-              </w:rPr>
-            </w:pPr>
-            <w:r>
-              <w:rPr>
-                <w:rFonts w:ascii="Montserrat" w:hAnsi="Montserrat"/>
+              <w:suppressAutoHyphens w:val="true"/>
+              <w:spacing w:lineRule="auto" w:line="288" w:before="0" w:after="0"/>
+              <w:ind w:left="0" w:hanging="0"/>
+              <w:rPr>
+                <w:rFonts w:ascii="Lato" w:hAnsi="Lato"/>
+                <w:sz w:val="20"/>
+                <w:szCs w:val="20"/>
+              </w:rPr>
+            </w:pPr>
+            <w:r>
+              <w:rPr>
+                <w:rFonts w:ascii="Lato" w:hAnsi="Lato"/>
                 <w:sz w:val="20"/>
                 <w:szCs w:val="20"/>
               </w:rPr>
@@ -2266,36 +2292,29 @@
                 <w:tab w:val="clear" w:pos="720"/>
                 <w:tab w:val="left" w:pos="5274" w:leader="none"/>
               </w:tabs>
+              <w:suppressAutoHyphens w:val="true"/>
               <w:spacing w:lineRule="auto" w:line="288" w:before="0" w:after="0"/>
               <w:ind w:left="0" w:hanging="0"/>
               <w:jc w:val="center"/>
               <w:rPr>
-                <w:rFonts w:ascii="Montserrat" w:hAnsi="Montserrat"/>
-                <w:sz w:val="20"/>
-                <w:szCs w:val="20"/>
-              </w:rPr>
-            </w:pPr>
-            <w:r>
-              <w:rPr>
-                <w:rFonts w:ascii="Montserrat" w:hAnsi="Montserrat"/>
-                <w:sz w:val="20"/>
-                <w:szCs w:val="20"/>
-              </w:rPr>
-              <w:t>1</w:t>
-            </w:r>
-            <w:r>
-              <w:rPr>
-                <w:rFonts w:ascii="Montserrat" w:hAnsi="Montserrat"/>
-                <w:sz w:val="20"/>
-                <w:szCs w:val="20"/>
-              </w:rPr>
-              <w:t>4</w:t>
-            </w:r>
-          </w:p>
-        </w:tc>
-        <w:tc>
-          <w:tcPr>
-            <w:tcW w:w="6863" w:type="dxa"/>
+                <w:rFonts w:ascii="Lato" w:hAnsi="Lato"/>
+                <w:sz w:val="20"/>
+                <w:szCs w:val="20"/>
+              </w:rPr>
+            </w:pPr>
+            <w:r>
+              <w:rPr>
+                <w:rFonts w:ascii="Lato" w:hAnsi="Lato"/>
+                <w:sz w:val="20"/>
+                <w:szCs w:val="20"/>
+              </w:rPr>
+              <w:t>14</w:t>
+            </w:r>
+          </w:p>
+        </w:tc>
+        <w:tc>
+          <w:tcPr>
+            <w:tcW w:w="6864" w:type="dxa"/>
             <w:tcBorders>
               <w:top w:val="single" w:sz="4" w:space="0" w:color="1F4E79"/>
               <w:left w:val="single" w:sz="4" w:space="0" w:color="1F4E79"/>
@@ -2312,18 +2331,19 @@
                 <w:tab w:val="clear" w:pos="720"/>
                 <w:tab w:val="left" w:pos="5274" w:leader="none"/>
               </w:tabs>
+              <w:suppressAutoHyphens w:val="true"/>
               <w:spacing w:lineRule="auto" w:line="288" w:before="0" w:after="0"/>
               <w:ind w:left="0" w:hanging="0"/>
               <w:jc w:val="left"/>
               <w:rPr>
-                <w:rFonts w:ascii="Montserrat" w:hAnsi="Montserrat" w:eastAsia="Lato" w:cs="Lato"/>
-                <w:sz w:val="20"/>
-                <w:szCs w:val="20"/>
-              </w:rPr>
-            </w:pPr>
-            <w:r>
-              <w:rPr>
-                <w:rFonts w:ascii="Montserrat" w:hAnsi="Montserrat"/>
+                <w:rFonts w:ascii="Lato" w:hAnsi="Lato"/>
+                <w:sz w:val="20"/>
+                <w:szCs w:val="20"/>
+              </w:rPr>
+            </w:pPr>
+            <w:r>
+              <w:rPr>
+                <w:rFonts w:ascii="Lato" w:hAnsi="Lato"/>
                 <w:sz w:val="20"/>
                 <w:szCs w:val="20"/>
               </w:rPr>
@@ -2340,7 +2360,7 @@
         <w:trPr/>
         <w:tc>
           <w:tcPr>
-            <w:tcW w:w="2513" w:type="dxa"/>
+            <w:tcW w:w="2512" w:type="dxa"/>
             <w:tcBorders>
               <w:top w:val="single" w:sz="4" w:space="0" w:color="1F4E79"/>
               <w:left w:val="single" w:sz="4" w:space="0" w:color="1F4E79"/>
@@ -2357,19 +2377,20 @@
                 <w:tab w:val="clear" w:pos="720"/>
                 <w:tab w:val="left" w:pos="5274" w:leader="none"/>
               </w:tabs>
+              <w:suppressAutoHyphens w:val="true"/>
               <w:spacing w:lineRule="auto" w:line="240" w:before="0" w:after="0"/>
               <w:ind w:left="0" w:hanging="0"/>
               <w:rPr>
-                <w:rFonts w:ascii="Montserrat" w:hAnsi="Montserrat"/>
-                <w:b/>
-                <w:b/>
-                <w:sz w:val="20"/>
-                <w:szCs w:val="20"/>
-              </w:rPr>
-            </w:pPr>
-            <w:r>
-              <w:rPr>
-                <w:rFonts w:ascii="Montserrat" w:hAnsi="Montserrat"/>
+                <w:rFonts w:ascii="Lato" w:hAnsi="Lato"/>
+                <w:b/>
+                <w:b/>
+                <w:sz w:val="20"/>
+                <w:szCs w:val="20"/>
+              </w:rPr>
+            </w:pPr>
+            <w:r>
+              <w:rPr>
+                <w:rFonts w:ascii="Lato" w:hAnsi="Lato"/>
                 <w:b/>
                 <w:color w:val="E4211F"/>
                 <w:sz w:val="20"/>
@@ -2398,20 +2419,21 @@
                 <w:tab w:val="clear" w:pos="720"/>
                 <w:tab w:val="left" w:pos="5274" w:leader="none"/>
               </w:tabs>
+              <w:suppressAutoHyphens w:val="true"/>
               <w:spacing w:lineRule="auto" w:line="240" w:before="0" w:after="0"/>
               <w:ind w:left="0" w:hanging="0"/>
               <w:jc w:val="center"/>
               <w:rPr>
-                <w:rFonts w:ascii="Montserrat" w:hAnsi="Montserrat"/>
-                <w:b/>
-                <w:b/>
-                <w:sz w:val="20"/>
-                <w:szCs w:val="20"/>
-              </w:rPr>
-            </w:pPr>
-            <w:r>
-              <w:rPr>
-                <w:rFonts w:ascii="Montserrat" w:hAnsi="Montserrat"/>
+                <w:rFonts w:ascii="Lato" w:hAnsi="Lato"/>
+                <w:b/>
+                <w:b/>
+                <w:sz w:val="20"/>
+                <w:szCs w:val="20"/>
+              </w:rPr>
+            </w:pPr>
+            <w:r>
+              <w:rPr>
+                <w:rFonts w:ascii="Lato" w:hAnsi="Lato"/>
                 <w:b/>
                 <w:sz w:val="20"/>
                 <w:szCs w:val="20"/>
@@ -2422,7 +2444,7 @@
         </w:tc>
         <w:tc>
           <w:tcPr>
-            <w:tcW w:w="6863" w:type="dxa"/>
+            <w:tcW w:w="6864" w:type="dxa"/>
             <w:tcBorders>
               <w:top w:val="single" w:sz="4" w:space="0" w:color="1F4E79"/>
               <w:left w:val="single" w:sz="4" w:space="0" w:color="1F4E79"/>
@@ -2439,20 +2461,21 @@
                 <w:tab w:val="clear" w:pos="720"/>
                 <w:tab w:val="left" w:pos="5274" w:leader="none"/>
               </w:tabs>
+              <w:suppressAutoHyphens w:val="true"/>
               <w:spacing w:lineRule="auto" w:line="240" w:before="0" w:after="0"/>
               <w:ind w:left="0" w:hanging="0"/>
               <w:jc w:val="center"/>
               <w:rPr>
-                <w:rFonts w:ascii="Montserrat" w:hAnsi="Montserrat"/>
-                <w:b/>
-                <w:b/>
-                <w:sz w:val="20"/>
-                <w:szCs w:val="20"/>
-              </w:rPr>
-            </w:pPr>
-            <w:r>
-              <w:rPr>
-                <w:rFonts w:ascii="Montserrat" w:hAnsi="Montserrat"/>
+                <w:rFonts w:ascii="Lato" w:hAnsi="Lato"/>
+                <w:b/>
+                <w:b/>
+                <w:sz w:val="20"/>
+                <w:szCs w:val="20"/>
+              </w:rPr>
+            </w:pPr>
+            <w:r>
+              <w:rPr>
+                <w:rFonts w:ascii="Lato" w:hAnsi="Lato"/>
                 <w:b/>
                 <w:sz w:val="20"/>
                 <w:szCs w:val="20"/>
@@ -2466,7 +2489,7 @@
         <w:trPr/>
         <w:tc>
           <w:tcPr>
-            <w:tcW w:w="2513" w:type="dxa"/>
+            <w:tcW w:w="2512" w:type="dxa"/>
             <w:tcBorders>
               <w:top w:val="single" w:sz="4" w:space="0" w:color="1F4E79"/>
               <w:left w:val="single" w:sz="4" w:space="0" w:color="1F4E79"/>
@@ -2483,17 +2506,18 @@
                 <w:tab w:val="clear" w:pos="720"/>
                 <w:tab w:val="left" w:pos="5274" w:leader="none"/>
               </w:tabs>
-              <w:spacing w:lineRule="auto" w:line="288" w:before="0" w:after="0"/>
-              <w:ind w:left="0" w:hanging="0"/>
-              <w:rPr>
-                <w:rFonts w:ascii="Montserrat" w:hAnsi="Montserrat"/>
-                <w:sz w:val="20"/>
-                <w:szCs w:val="20"/>
-              </w:rPr>
-            </w:pPr>
-            <w:r>
-              <w:rPr>
-                <w:rFonts w:ascii="Montserrat" w:hAnsi="Montserrat"/>
+              <w:suppressAutoHyphens w:val="true"/>
+              <w:spacing w:lineRule="auto" w:line="288" w:before="0" w:after="0"/>
+              <w:ind w:left="0" w:hanging="0"/>
+              <w:rPr>
+                <w:rFonts w:ascii="Lato" w:hAnsi="Lato"/>
+                <w:sz w:val="20"/>
+                <w:szCs w:val="20"/>
+              </w:rPr>
+            </w:pPr>
+            <w:r>
+              <w:rPr>
+                <w:rFonts w:ascii="Lato" w:hAnsi="Lato"/>
                 <w:sz w:val="20"/>
                 <w:szCs w:val="20"/>
               </w:rPr>
@@ -2521,36 +2545,29 @@
                 <w:tab w:val="clear" w:pos="720"/>
                 <w:tab w:val="left" w:pos="5274" w:leader="none"/>
               </w:tabs>
+              <w:suppressAutoHyphens w:val="true"/>
               <w:spacing w:lineRule="auto" w:line="288" w:before="0" w:after="0"/>
               <w:ind w:left="0" w:hanging="0"/>
               <w:jc w:val="center"/>
               <w:rPr>
-                <w:rFonts w:ascii="Montserrat" w:hAnsi="Montserrat"/>
-                <w:sz w:val="20"/>
-                <w:szCs w:val="20"/>
-              </w:rPr>
-            </w:pPr>
-            <w:r>
-              <w:rPr>
-                <w:rFonts w:ascii="Montserrat" w:hAnsi="Montserrat"/>
-                <w:sz w:val="20"/>
-                <w:szCs w:val="20"/>
-              </w:rPr>
-              <w:t>1</w:t>
-            </w:r>
-            <w:r>
-              <w:rPr>
-                <w:rFonts w:ascii="Montserrat" w:hAnsi="Montserrat"/>
-                <w:sz w:val="20"/>
-                <w:szCs w:val="20"/>
-              </w:rPr>
-              <w:t>5</w:t>
-            </w:r>
-          </w:p>
-        </w:tc>
-        <w:tc>
-          <w:tcPr>
-            <w:tcW w:w="6863" w:type="dxa"/>
+                <w:rFonts w:ascii="Lato" w:hAnsi="Lato"/>
+                <w:sz w:val="20"/>
+                <w:szCs w:val="20"/>
+              </w:rPr>
+            </w:pPr>
+            <w:r>
+              <w:rPr>
+                <w:rFonts w:ascii="Lato" w:hAnsi="Lato"/>
+                <w:sz w:val="20"/>
+                <w:szCs w:val="20"/>
+              </w:rPr>
+              <w:t>15</w:t>
+            </w:r>
+          </w:p>
+        </w:tc>
+        <w:tc>
+          <w:tcPr>
+            <w:tcW w:w="6864" w:type="dxa"/>
             <w:tcBorders>
               <w:top w:val="single" w:sz="4" w:space="0" w:color="1F4E79"/>
               <w:left w:val="single" w:sz="4" w:space="0" w:color="1F4E79"/>
@@ -2567,18 +2584,19 @@
                 <w:tab w:val="clear" w:pos="720"/>
                 <w:tab w:val="left" w:pos="5274" w:leader="none"/>
               </w:tabs>
+              <w:suppressAutoHyphens w:val="true"/>
               <w:spacing w:lineRule="auto" w:line="288" w:before="0" w:after="0"/>
               <w:ind w:left="0" w:hanging="0"/>
               <w:jc w:val="left"/>
               <w:rPr>
-                <w:rFonts w:ascii="Montserrat" w:hAnsi="Montserrat" w:eastAsia="Lato" w:cs="Lato"/>
-                <w:sz w:val="20"/>
-                <w:szCs w:val="20"/>
-              </w:rPr>
-            </w:pPr>
-            <w:r>
-              <w:rPr>
-                <w:rFonts w:ascii="Montserrat" w:hAnsi="Montserrat"/>
+                <w:rFonts w:ascii="Lato" w:hAnsi="Lato"/>
+                <w:sz w:val="20"/>
+                <w:szCs w:val="20"/>
+              </w:rPr>
+            </w:pPr>
+            <w:r>
+              <w:rPr>
+                <w:rFonts w:ascii="Lato" w:hAnsi="Lato"/>
                 <w:sz w:val="20"/>
                 <w:szCs w:val="20"/>
               </w:rPr>
@@ -2597,13 +2615,17 @@
         </w:tabs>
         <w:ind w:left="0" w:hanging="0"/>
         <w:rPr>
-          <w:rFonts w:ascii="Montserrat" w:hAnsi="Montserrat" w:eastAsia="Lato" w:cs="Lato"/>
+          <w:rFonts w:ascii="Lato" w:hAnsi="Lato" w:eastAsia="Lato" w:cs="Lato"/>
           <w:sz w:val="20"/>
           <w:szCs w:val="20"/>
         </w:rPr>
       </w:pPr>
       <w:r>
-        <w:rPr/>
+        <w:rPr>
+          <w:rFonts w:eastAsia="Lato" w:cs="Lato" w:ascii="Lato" w:hAnsi="Lato"/>
+          <w:sz w:val="20"/>
+          <w:szCs w:val="20"/>
+        </w:rPr>
       </w:r>
     </w:p>
     <w:p>
@@ -2615,14 +2637,12 @@
         </w:tabs>
         <w:ind w:left="0" w:hanging="0"/>
         <w:rPr>
-          <w:rFonts w:ascii="Montserrat" w:hAnsi="Montserrat" w:eastAsia="Lato" w:cs="Lato"/>
-          <w:sz w:val="20"/>
-          <w:szCs w:val="20"/>
+          <w:rFonts w:ascii="Lato" w:hAnsi="Lato"/>
         </w:rPr>
       </w:pPr>
       <w:r>
         <w:rPr>
-          <w:rFonts w:ascii="Montserrat" w:hAnsi="Montserrat"/>
+          <w:rFonts w:ascii="Lato" w:hAnsi="Lato"/>
           <w:i/>
           <w:sz w:val="20"/>
           <w:szCs w:val="20"/>
@@ -2631,7 +2651,7 @@
       </w:r>
       <w:r>
         <w:rPr>
-          <w:rFonts w:ascii="Montserrat" w:hAnsi="Montserrat"/>
+          <w:rFonts w:ascii="Lato" w:hAnsi="Lato"/>
           <w:b/>
           <w:i/>
           <w:sz w:val="20"/>
@@ -2641,7 +2661,7 @@
       </w:r>
       <w:r>
         <w:rPr>
-          <w:rFonts w:ascii="Montserrat" w:hAnsi="Montserrat"/>
+          <w:rFonts w:ascii="Lato" w:hAnsi="Lato"/>
           <w:i/>
           <w:sz w:val="20"/>
           <w:szCs w:val="20"/>
@@ -2650,13 +2670,24 @@
       </w:r>
       <w:r>
         <w:rPr>
-          <w:rFonts w:ascii="Montserrat" w:hAnsi="Montserrat"/>
+          <w:rFonts w:ascii="Lato" w:hAnsi="Lato"/>
+          <w:b/>
+          <w:bCs/>
+          <w:i/>
+          <w:sz w:val="20"/>
+          <w:szCs w:val="20"/>
+        </w:rPr>
+        <w:t>Suggested</w:t>
+      </w:r>
+      <w:r>
+        <w:rPr>
+          <w:rFonts w:ascii="Lato" w:hAnsi="Lato"/>
           <w:b/>
           <w:i/>
           <w:sz w:val="20"/>
           <w:szCs w:val="20"/>
         </w:rPr>
-        <w:t>Recommended.</w:t>
+        <w:t>.</w:t>
       </w:r>
     </w:p>
     <w:sectPr>
@@ -2694,7 +2725,7 @@
               <wp:positionV relativeFrom="paragraph">
                 <wp:posOffset>54610</wp:posOffset>
               </wp:positionV>
-              <wp:extent cx="7572375" cy="184150"/>
+              <wp:extent cx="7573010" cy="184785"/>
               <wp:effectExtent l="0" t="0" r="10795" b="26670"/>
               <wp:wrapNone/>
               <wp:docPr id="2" name="Rectangle 53"/>
@@ -2705,7 +2736,7 @@
                     <wps:spPr>
                       <a:xfrm>
                         <a:off x="0" y="0"/>
-                        <a:ext cx="7571880" cy="183600"/>
+                        <a:ext cx="7572240" cy="184320"/>
                       </a:xfrm>
                       <a:prstGeom prst="rect">
                         <a:avLst/>
@@ -2742,7 +2773,7 @@
         </mc:Choice>
         <mc:Fallback>
           <w:pict>
-            <v:rect id="shape_0" ID="Rectangle 53" path="m0,0l-2147483645,0l-2147483645,-2147483646l0,-2147483646xe" fillcolor="#e4211f" stroked="t" o:allowincell="f" style="position:absolute;margin-left:-36.2pt;margin-top:4.3pt;width:596.15pt;height:14.4pt;mso-wrap-style:none;v-text-anchor:middle" wp14:anchorId="6B2CE3F0">
+            <v:rect id="shape_0" ID="Rectangle 53" path="m0,0l-2147483645,0l-2147483645,-2147483646l0,-2147483646xe" fillcolor="#e4211f" stroked="t" o:allowincell="f" style="position:absolute;margin-left:-36.2pt;margin-top:4.3pt;width:596.2pt;height:14.45pt;mso-wrap-style:none;v-text-anchor:middle" wp14:anchorId="6B2CE3F0">
               <v:fill o:detectmouseclick="t" type="solid" color2="#1bdee0"/>
               <v:stroke color="#e4211f" weight="12600" joinstyle="miter" endcap="flat"/>
               <w10:wrap type="none"/>
@@ -3357,6 +3388,7 @@
     <w:qFormat/>
     <w:pPr>
       <w:widowControl/>
+      <w:suppressAutoHyphens w:val="true"/>
       <w:bidi w:val="0"/>
       <w:spacing w:lineRule="auto" w:line="276" w:before="0" w:after="0"/>
       <w:ind w:left="216" w:hanging="216"/>

</xml_diff>

<commit_message>
Add version and date to footer (resolves #23). FIXME: page breaks
</commit_message>
<xml_diff>
--- a/RRS/Reproducible-Research-Standard-1.0.docx
+++ b/RRS/Reproducible-Research-Standard-1.0.docx
@@ -61,9 +61,9 @@
         <w:tblLook w:val="04a0" w:noVBand="1" w:noHBand="0" w:lastColumn="0" w:firstColumn="1" w:lastRow="0" w:firstRow="1"/>
       </w:tblPr>
       <w:tblGrid>
-        <w:gridCol w:w="2512"/>
+        <w:gridCol w:w="2511"/>
         <w:gridCol w:w="1080"/>
-        <w:gridCol w:w="6864"/>
+        <w:gridCol w:w="6865"/>
       </w:tblGrid>
       <w:tr>
         <w:trPr>
@@ -71,7 +71,7 @@
         </w:trPr>
         <w:tc>
           <w:tcPr>
-            <w:tcW w:w="2512" w:type="dxa"/>
+            <w:tcW w:w="2511" w:type="dxa"/>
             <w:tcBorders>
               <w:top w:val="single" w:sz="4" w:space="0" w:color="1F4E79"/>
               <w:left w:val="single" w:sz="4" w:space="0" w:color="1F4E79"/>
@@ -160,7 +160,7 @@
         </w:tc>
         <w:tc>
           <w:tcPr>
-            <w:tcW w:w="6864" w:type="dxa"/>
+            <w:tcW w:w="6865" w:type="dxa"/>
             <w:tcBorders>
               <w:top w:val="single" w:sz="4" w:space="0" w:color="1F4E79"/>
               <w:left w:val="single" w:sz="4" w:space="0" w:color="1F4E79"/>
@@ -207,7 +207,7 @@
         <w:trPr/>
         <w:tc>
           <w:tcPr>
-            <w:tcW w:w="2512" w:type="dxa"/>
+            <w:tcW w:w="2511" w:type="dxa"/>
             <w:tcBorders>
               <w:top w:val="single" w:sz="4" w:space="0" w:color="1F4E79"/>
               <w:left w:val="single" w:sz="4" w:space="0" w:color="1F4E79"/>
@@ -284,7 +284,7 @@
         </w:tc>
         <w:tc>
           <w:tcPr>
-            <w:tcW w:w="6864" w:type="dxa"/>
+            <w:tcW w:w="6865" w:type="dxa"/>
             <w:tcBorders>
               <w:top w:val="single" w:sz="4" w:space="0" w:color="1F4E79"/>
               <w:left w:val="single" w:sz="4" w:space="0" w:color="1F4E79"/>
@@ -326,7 +326,7 @@
         <w:trPr/>
         <w:tc>
           <w:tcPr>
-            <w:tcW w:w="2512" w:type="dxa"/>
+            <w:tcW w:w="2511" w:type="dxa"/>
             <w:tcBorders>
               <w:top w:val="nil"/>
               <w:left w:val="single" w:sz="4" w:space="0" w:color="1F4E79"/>
@@ -403,7 +403,7 @@
         </w:tc>
         <w:tc>
           <w:tcPr>
-            <w:tcW w:w="6864" w:type="dxa"/>
+            <w:tcW w:w="6865" w:type="dxa"/>
             <w:tcBorders>
               <w:top w:val="nil"/>
               <w:left w:val="single" w:sz="4" w:space="0" w:color="1F4E79"/>
@@ -445,7 +445,7 @@
         <w:trPr/>
         <w:tc>
           <w:tcPr>
-            <w:tcW w:w="2512" w:type="dxa"/>
+            <w:tcW w:w="2511" w:type="dxa"/>
             <w:tcBorders>
               <w:top w:val="single" w:sz="4" w:space="0" w:color="1F4E79"/>
               <w:left w:val="single" w:sz="4" w:space="0" w:color="1F4E79"/>
@@ -522,7 +522,7 @@
         </w:tc>
         <w:tc>
           <w:tcPr>
-            <w:tcW w:w="6864" w:type="dxa"/>
+            <w:tcW w:w="6865" w:type="dxa"/>
             <w:tcBorders>
               <w:top w:val="single" w:sz="4" w:space="0" w:color="1F4E79"/>
               <w:left w:val="single" w:sz="4" w:space="0" w:color="1F4E79"/>
@@ -566,7 +566,7 @@
         <w:trPr/>
         <w:tc>
           <w:tcPr>
-            <w:tcW w:w="2512" w:type="dxa"/>
+            <w:tcW w:w="2511" w:type="dxa"/>
             <w:tcBorders>
               <w:top w:val="single" w:sz="4" w:space="0" w:color="1F4E79"/>
               <w:left w:val="single" w:sz="4" w:space="0" w:color="1F4E79"/>
@@ -643,7 +643,7 @@
         </w:tc>
         <w:tc>
           <w:tcPr>
-            <w:tcW w:w="6864" w:type="dxa"/>
+            <w:tcW w:w="6865" w:type="dxa"/>
             <w:tcBorders>
               <w:top w:val="single" w:sz="4" w:space="0" w:color="1F4E79"/>
               <w:left w:val="single" w:sz="4" w:space="0" w:color="1F4E79"/>
@@ -685,7 +685,7 @@
         <w:trPr/>
         <w:tc>
           <w:tcPr>
-            <w:tcW w:w="2512" w:type="dxa"/>
+            <w:tcW w:w="2511" w:type="dxa"/>
             <w:tcBorders>
               <w:top w:val="single" w:sz="4" w:space="0" w:color="1F4E79"/>
               <w:left w:val="single" w:sz="4" w:space="0" w:color="1F4E79"/>
@@ -762,7 +762,7 @@
         </w:tc>
         <w:tc>
           <w:tcPr>
-            <w:tcW w:w="6864" w:type="dxa"/>
+            <w:tcW w:w="6865" w:type="dxa"/>
             <w:tcBorders>
               <w:top w:val="single" w:sz="4" w:space="0" w:color="1F4E79"/>
               <w:left w:val="single" w:sz="4" w:space="0" w:color="1F4E79"/>
@@ -812,7 +812,7 @@
         <w:trPr/>
         <w:tc>
           <w:tcPr>
-            <w:tcW w:w="2512" w:type="dxa"/>
+            <w:tcW w:w="2511" w:type="dxa"/>
             <w:tcBorders>
               <w:top w:val="single" w:sz="4" w:space="0" w:color="1F4E79"/>
               <w:left w:val="single" w:sz="4" w:space="0" w:color="1F4E79"/>
@@ -900,7 +900,7 @@
         </w:tc>
         <w:tc>
           <w:tcPr>
-            <w:tcW w:w="6864" w:type="dxa"/>
+            <w:tcW w:w="6865" w:type="dxa"/>
             <w:tcBorders>
               <w:top w:val="single" w:sz="4" w:space="0" w:color="1F4E79"/>
               <w:left w:val="single" w:sz="4" w:space="0" w:color="1F4E79"/>
@@ -947,7 +947,7 @@
         <w:trPr/>
         <w:tc>
           <w:tcPr>
-            <w:tcW w:w="2512" w:type="dxa"/>
+            <w:tcW w:w="2511" w:type="dxa"/>
             <w:tcBorders>
               <w:top w:val="single" w:sz="4" w:space="0" w:color="1F4E79"/>
               <w:left w:val="single" w:sz="4" w:space="0" w:color="1F4E79"/>
@@ -1025,7 +1025,7 @@
         </w:tc>
         <w:tc>
           <w:tcPr>
-            <w:tcW w:w="6864" w:type="dxa"/>
+            <w:tcW w:w="6865" w:type="dxa"/>
             <w:tcBorders>
               <w:top w:val="single" w:sz="4" w:space="0" w:color="1F4E79"/>
               <w:left w:val="single" w:sz="4" w:space="0" w:color="1F4E79"/>
@@ -1067,7 +1067,7 @@
         <w:trPr/>
         <w:tc>
           <w:tcPr>
-            <w:tcW w:w="2512" w:type="dxa"/>
+            <w:tcW w:w="2511" w:type="dxa"/>
             <w:tcBorders>
               <w:top w:val="single" w:sz="4" w:space="0" w:color="1F4E79"/>
               <w:left w:val="single" w:sz="4" w:space="0" w:color="1F4E79"/>
@@ -1145,7 +1145,7 @@
         </w:tc>
         <w:tc>
           <w:tcPr>
-            <w:tcW w:w="6864" w:type="dxa"/>
+            <w:tcW w:w="6865" w:type="dxa"/>
             <w:tcBorders>
               <w:top w:val="single" w:sz="4" w:space="0" w:color="1F4E79"/>
               <w:left w:val="single" w:sz="4" w:space="0" w:color="1F4E79"/>
@@ -1187,7 +1187,7 @@
         <w:trPr/>
         <w:tc>
           <w:tcPr>
-            <w:tcW w:w="2512" w:type="dxa"/>
+            <w:tcW w:w="2511" w:type="dxa"/>
             <w:tcBorders>
               <w:top w:val="single" w:sz="4" w:space="0" w:color="1F4E79"/>
               <w:left w:val="single" w:sz="4" w:space="0" w:color="1F4E79"/>
@@ -1264,7 +1264,7 @@
         </w:tc>
         <w:tc>
           <w:tcPr>
-            <w:tcW w:w="6864" w:type="dxa"/>
+            <w:tcW w:w="6865" w:type="dxa"/>
             <w:tcBorders>
               <w:top w:val="single" w:sz="4" w:space="0" w:color="1F4E79"/>
               <w:left w:val="single" w:sz="4" w:space="0" w:color="1F4E79"/>
@@ -1314,7 +1314,7 @@
         </w:trPr>
         <w:tc>
           <w:tcPr>
-            <w:tcW w:w="2512" w:type="dxa"/>
+            <w:tcW w:w="2511" w:type="dxa"/>
             <w:tcBorders>
               <w:top w:val="single" w:sz="4" w:space="0" w:color="1F4E79"/>
               <w:left w:val="single" w:sz="4" w:space="0" w:color="1F4E79"/>
@@ -1402,7 +1402,7 @@
         </w:tc>
         <w:tc>
           <w:tcPr>
-            <w:tcW w:w="6864" w:type="dxa"/>
+            <w:tcW w:w="6865" w:type="dxa"/>
             <w:tcBorders>
               <w:top w:val="single" w:sz="4" w:space="0" w:color="1F4E79"/>
               <w:left w:val="single" w:sz="4" w:space="0" w:color="1F4E79"/>
@@ -1449,7 +1449,7 @@
         <w:trPr/>
         <w:tc>
           <w:tcPr>
-            <w:tcW w:w="2512" w:type="dxa"/>
+            <w:tcW w:w="2511" w:type="dxa"/>
             <w:tcBorders>
               <w:top w:val="single" w:sz="4" w:space="0" w:color="1F4E79"/>
               <w:left w:val="single" w:sz="4" w:space="0" w:color="1F4E79"/>
@@ -1526,7 +1526,7 @@
         </w:tc>
         <w:tc>
           <w:tcPr>
-            <w:tcW w:w="6864" w:type="dxa"/>
+            <w:tcW w:w="6865" w:type="dxa"/>
             <w:tcBorders>
               <w:top w:val="single" w:sz="4" w:space="0" w:color="1F4E79"/>
               <w:left w:val="single" w:sz="4" w:space="0" w:color="1F4E79"/>
@@ -1572,7 +1572,7 @@
         </w:trPr>
         <w:tc>
           <w:tcPr>
-            <w:tcW w:w="2512" w:type="dxa"/>
+            <w:tcW w:w="2511" w:type="dxa"/>
             <w:tcBorders>
               <w:top w:val="single" w:sz="4" w:space="0" w:color="1F4E79"/>
               <w:left w:val="single" w:sz="4" w:space="0" w:color="1F4E79"/>
@@ -1649,7 +1649,7 @@
         </w:tc>
         <w:tc>
           <w:tcPr>
-            <w:tcW w:w="6864" w:type="dxa"/>
+            <w:tcW w:w="6865" w:type="dxa"/>
             <w:tcBorders>
               <w:top w:val="single" w:sz="4" w:space="0" w:color="1F4E79"/>
               <w:left w:val="single" w:sz="4" w:space="0" w:color="1F4E79"/>
@@ -1719,15 +1719,15 @@
         <w:tblLook w:val="04a0" w:noVBand="1" w:noHBand="0" w:lastColumn="0" w:firstColumn="1" w:lastRow="0" w:firstRow="1"/>
       </w:tblPr>
       <w:tblGrid>
-        <w:gridCol w:w="2512"/>
+        <w:gridCol w:w="2511"/>
         <w:gridCol w:w="1080"/>
-        <w:gridCol w:w="6864"/>
+        <w:gridCol w:w="6865"/>
       </w:tblGrid>
       <w:tr>
         <w:trPr/>
         <w:tc>
           <w:tcPr>
-            <w:tcW w:w="2512" w:type="dxa"/>
+            <w:tcW w:w="2511" w:type="dxa"/>
             <w:tcBorders>
               <w:top w:val="single" w:sz="4" w:space="0" w:color="1F4E79"/>
               <w:left w:val="single" w:sz="4" w:space="0" w:color="1F4E79"/>
@@ -1811,7 +1811,7 @@
         </w:tc>
         <w:tc>
           <w:tcPr>
-            <w:tcW w:w="6864" w:type="dxa"/>
+            <w:tcW w:w="6865" w:type="dxa"/>
             <w:tcBorders>
               <w:top w:val="single" w:sz="4" w:space="0" w:color="1F4E79"/>
               <w:left w:val="single" w:sz="4" w:space="0" w:color="1F4E79"/>
@@ -1856,7 +1856,7 @@
         <w:trPr/>
         <w:tc>
           <w:tcPr>
-            <w:tcW w:w="2512" w:type="dxa"/>
+            <w:tcW w:w="2511" w:type="dxa"/>
             <w:tcBorders>
               <w:top w:val="single" w:sz="4" w:space="0" w:color="1F4E79"/>
               <w:left w:val="single" w:sz="4" w:space="0" w:color="1F4E79"/>
@@ -1933,7 +1933,7 @@
         </w:tc>
         <w:tc>
           <w:tcPr>
-            <w:tcW w:w="6864" w:type="dxa"/>
+            <w:tcW w:w="6865" w:type="dxa"/>
             <w:tcBorders>
               <w:top w:val="single" w:sz="4" w:space="0" w:color="1F4E79"/>
               <w:left w:val="single" w:sz="4" w:space="0" w:color="1F4E79"/>
@@ -1977,7 +1977,7 @@
         <w:trPr/>
         <w:tc>
           <w:tcPr>
-            <w:tcW w:w="2512" w:type="dxa"/>
+            <w:tcW w:w="2511" w:type="dxa"/>
             <w:tcBorders>
               <w:top w:val="single" w:sz="4" w:space="0" w:color="1F4E79"/>
               <w:left w:val="single" w:sz="4" w:space="0" w:color="1F4E79"/>
@@ -2054,7 +2054,7 @@
         </w:tc>
         <w:tc>
           <w:tcPr>
-            <w:tcW w:w="6864" w:type="dxa"/>
+            <w:tcW w:w="6865" w:type="dxa"/>
             <w:tcBorders>
               <w:top w:val="single" w:sz="4" w:space="0" w:color="1F4E79"/>
               <w:left w:val="single" w:sz="4" w:space="0" w:color="1F4E79"/>
@@ -2112,7 +2112,7 @@
         <w:trPr/>
         <w:tc>
           <w:tcPr>
-            <w:tcW w:w="2512" w:type="dxa"/>
+            <w:tcW w:w="2511" w:type="dxa"/>
             <w:tcBorders>
               <w:top w:val="single" w:sz="4" w:space="0" w:color="1F4E79"/>
               <w:left w:val="single" w:sz="4" w:space="0" w:color="1F4E79"/>
@@ -2189,7 +2189,7 @@
         </w:tc>
         <w:tc>
           <w:tcPr>
-            <w:tcW w:w="6864" w:type="dxa"/>
+            <w:tcW w:w="6865" w:type="dxa"/>
             <w:tcBorders>
               <w:top w:val="single" w:sz="4" w:space="0" w:color="1F4E79"/>
               <w:left w:val="single" w:sz="4" w:space="0" w:color="1F4E79"/>
@@ -2237,7 +2237,7 @@
         <w:trPr/>
         <w:tc>
           <w:tcPr>
-            <w:tcW w:w="2512" w:type="dxa"/>
+            <w:tcW w:w="2511" w:type="dxa"/>
             <w:tcBorders>
               <w:top w:val="single" w:sz="4" w:space="0" w:color="1F4E79"/>
               <w:left w:val="single" w:sz="4" w:space="0" w:color="1F4E79"/>
@@ -2314,7 +2314,7 @@
         </w:tc>
         <w:tc>
           <w:tcPr>
-            <w:tcW w:w="6864" w:type="dxa"/>
+            <w:tcW w:w="6865" w:type="dxa"/>
             <w:tcBorders>
               <w:top w:val="single" w:sz="4" w:space="0" w:color="1F4E79"/>
               <w:left w:val="single" w:sz="4" w:space="0" w:color="1F4E79"/>
@@ -2360,7 +2360,7 @@
         <w:trPr/>
         <w:tc>
           <w:tcPr>
-            <w:tcW w:w="2512" w:type="dxa"/>
+            <w:tcW w:w="2511" w:type="dxa"/>
             <w:tcBorders>
               <w:top w:val="single" w:sz="4" w:space="0" w:color="1F4E79"/>
               <w:left w:val="single" w:sz="4" w:space="0" w:color="1F4E79"/>
@@ -2444,7 +2444,7 @@
         </w:tc>
         <w:tc>
           <w:tcPr>
-            <w:tcW w:w="6864" w:type="dxa"/>
+            <w:tcW w:w="6865" w:type="dxa"/>
             <w:tcBorders>
               <w:top w:val="single" w:sz="4" w:space="0" w:color="1F4E79"/>
               <w:left w:val="single" w:sz="4" w:space="0" w:color="1F4E79"/>
@@ -2489,7 +2489,7 @@
         <w:trPr/>
         <w:tc>
           <w:tcPr>
-            <w:tcW w:w="2512" w:type="dxa"/>
+            <w:tcW w:w="2511" w:type="dxa"/>
             <w:tcBorders>
               <w:top w:val="single" w:sz="4" w:space="0" w:color="1F4E79"/>
               <w:left w:val="single" w:sz="4" w:space="0" w:color="1F4E79"/>
@@ -2567,7 +2567,7 @@
         </w:tc>
         <w:tc>
           <w:tcPr>
-            <w:tcW w:w="6864" w:type="dxa"/>
+            <w:tcW w:w="6865" w:type="dxa"/>
             <w:tcBorders>
               <w:top w:val="single" w:sz="4" w:space="0" w:color="1F4E79"/>
               <w:left w:val="single" w:sz="4" w:space="0" w:color="1F4E79"/>
@@ -2710,23 +2710,39 @@
   <w:p>
     <w:pPr>
       <w:pStyle w:val="Footer"/>
-      <w:rPr/>
+      <w:tabs>
+        <w:tab w:val="clear" w:pos="9360"/>
+        <w:tab w:val="center" w:pos="4680" w:leader="none"/>
+        <w:tab w:val="right" w:pos="10437" w:leader="none"/>
+      </w:tabs>
+      <w:jc w:val="left"/>
+      <w:rPr>
+        <w:rFonts w:ascii="Lato" w:hAnsi="Lato"/>
+        <w:color w:val="FFFFFF"/>
+        <w:sz w:val="18"/>
+        <w:szCs w:val="18"/>
+      </w:rPr>
     </w:pPr>
     <w:r>
-      <w:rPr/>
+      <w:rPr>
+        <w:rFonts w:ascii="Lato" w:hAnsi="Lato"/>
+        <w:color w:val="FFFFFF"/>
+        <w:sz w:val="18"/>
+        <w:szCs w:val="18"/>
+      </w:rPr>
       <mc:AlternateContent>
         <mc:Choice Requires="wps">
           <w:drawing>
-            <wp:anchor behindDoc="1" distT="6350" distB="0" distL="6350" distR="0" simplePos="0" locked="0" layoutInCell="0" allowOverlap="1" relativeHeight="2" wp14:anchorId="6B2CE3F0">
+            <wp:anchor behindDoc="1" distT="6350" distB="26670" distL="6350" distR="10795" simplePos="0" locked="0" layoutInCell="0" allowOverlap="1" relativeHeight="2">
               <wp:simplePos x="0" y="0"/>
               <wp:positionH relativeFrom="column">
                 <wp:posOffset>-459740</wp:posOffset>
               </wp:positionH>
               <wp:positionV relativeFrom="paragraph">
-                <wp:posOffset>54610</wp:posOffset>
+                <wp:posOffset>129540</wp:posOffset>
               </wp:positionV>
-              <wp:extent cx="7573010" cy="184785"/>
-              <wp:effectExtent l="0" t="0" r="10795" b="26670"/>
+              <wp:extent cx="7579360" cy="191135"/>
+              <wp:effectExtent l="0" t="0" r="0" b="0"/>
               <wp:wrapNone/>
               <wp:docPr id="2" name="Rectangle 53"/>
               <a:graphic xmlns:a="http://schemas.openxmlformats.org/drawingml/2006/main">
@@ -2736,7 +2752,7 @@
                     <wps:spPr>
                       <a:xfrm>
                         <a:off x="0" y="0"/>
-                        <a:ext cx="7572240" cy="184320"/>
+                        <a:ext cx="7578720" cy="190440"/>
                       </a:xfrm>
                       <a:prstGeom prst="rect">
                         <a:avLst/>
@@ -2744,24 +2760,17 @@
                       <a:solidFill>
                         <a:srgbClr val="e4211f"/>
                       </a:solidFill>
-                      <a:ln>
+                      <a:ln w="12600">
                         <a:solidFill>
                           <a:srgbClr val="e4211f"/>
                         </a:solidFill>
+                        <a:miter/>
                       </a:ln>
                     </wps:spPr>
                     <wps:style>
-                      <a:lnRef idx="2">
-                        <a:schemeClr val="accent1">
-                          <a:shade val="50000"/>
-                        </a:schemeClr>
-                      </a:lnRef>
-                      <a:fillRef idx="1">
-                        <a:schemeClr val="accent1"/>
-                      </a:fillRef>
-                      <a:effectRef idx="0">
-                        <a:schemeClr val="accent1"/>
-                      </a:effectRef>
+                      <a:lnRef idx="0"/>
+                      <a:fillRef idx="0"/>
+                      <a:effectRef idx="0"/>
                       <a:fontRef idx="minor"/>
                     </wps:style>
                     <wps:bodyPr/>
@@ -2773,7 +2782,7 @@
         </mc:Choice>
         <mc:Fallback>
           <w:pict>
-            <v:rect id="shape_0" ID="Rectangle 53" path="m0,0l-2147483645,0l-2147483645,-2147483646l0,-2147483646xe" fillcolor="#e4211f" stroked="t" o:allowincell="f" style="position:absolute;margin-left:-36.2pt;margin-top:4.3pt;width:596.2pt;height:14.45pt;mso-wrap-style:none;v-text-anchor:middle" wp14:anchorId="6B2CE3F0">
+            <v:rect id="shape_0" ID="Rectangle 53" path="m0,0l-2147483645,0l-2147483645,-2147483646l0,-2147483646xe" fillcolor="#e4211f" stroked="t" o:allowincell="f" style="position:absolute;margin-left:-36.2pt;margin-top:10.2pt;width:596.7pt;height:14.95pt;mso-wrap-style:none;v-text-anchor:middle">
               <v:fill o:detectmouseclick="t" type="solid" color2="#1bdee0"/>
               <v:stroke color="#e4211f" weight="12600" joinstyle="miter" endcap="flat"/>
               <w10:wrap type="none"/>
@@ -2781,6 +2790,36 @@
           </w:pict>
         </mc:Fallback>
       </mc:AlternateContent>
+    </w:r>
+  </w:p>
+  <w:p>
+    <w:pPr>
+      <w:pStyle w:val="Footer"/>
+      <w:tabs>
+        <w:tab w:val="clear" w:pos="9360"/>
+        <w:tab w:val="center" w:pos="4680" w:leader="none"/>
+        <w:tab w:val="right" w:pos="10437" w:leader="none"/>
+      </w:tabs>
+      <w:ind w:hanging="0"/>
+      <w:jc w:val="left"/>
+      <w:rPr>
+        <w:rFonts w:ascii="Lato" w:hAnsi="Lato"/>
+        <w:color w:val="FFFFFF"/>
+        <w:sz w:val="18"/>
+        <w:szCs w:val="18"/>
+      </w:rPr>
+    </w:pPr>
+    <w:r>
+      <w:rPr>
+        <w:rFonts w:ascii="Lato" w:hAnsi="Lato"/>
+        <w:color w:val="FFFFFF"/>
+        <w:sz w:val="18"/>
+        <w:szCs w:val="18"/>
+      </w:rPr>
+      <w:t>V1.0</w:t>
+      <w:tab/>
+      <w:tab/>
+      <w:t>November 29, 2021</w:t>
     </w:r>
   </w:p>
 </w:ftr>
@@ -2791,10 +2830,116 @@
   <w:p>
     <w:pPr>
       <w:pStyle w:val="Footer"/>
-      <w:rPr/>
+      <w:tabs>
+        <w:tab w:val="clear" w:pos="9360"/>
+        <w:tab w:val="center" w:pos="4680" w:leader="none"/>
+        <w:tab w:val="right" w:pos="10437" w:leader="none"/>
+      </w:tabs>
+      <w:jc w:val="left"/>
+      <w:rPr>
+        <w:rFonts w:ascii="Lato" w:hAnsi="Lato"/>
+        <w:color w:val="FFFFFF"/>
+        <w:sz w:val="18"/>
+        <w:szCs w:val="18"/>
+      </w:rPr>
     </w:pPr>
     <w:r>
-      <w:rPr/>
+      <w:rPr>
+        <w:rFonts w:ascii="Lato" w:hAnsi="Lato"/>
+        <w:color w:val="FFFFFF"/>
+        <w:sz w:val="18"/>
+        <w:szCs w:val="18"/>
+      </w:rPr>
+      <mc:AlternateContent>
+        <mc:Choice Requires="wps">
+          <w:drawing>
+            <wp:anchor behindDoc="1" distT="6350" distB="26670" distL="6350" distR="10795" simplePos="0" locked="0" layoutInCell="0" allowOverlap="1" relativeHeight="4">
+              <wp:simplePos x="0" y="0"/>
+              <wp:positionH relativeFrom="column">
+                <wp:posOffset>-459740</wp:posOffset>
+              </wp:positionH>
+              <wp:positionV relativeFrom="paragraph">
+                <wp:posOffset>129540</wp:posOffset>
+              </wp:positionV>
+              <wp:extent cx="7579360" cy="191135"/>
+              <wp:effectExtent l="0" t="0" r="0" b="0"/>
+              <wp:wrapNone/>
+              <wp:docPr id="3" name="Rectangle 1"/>
+              <a:graphic xmlns:a="http://schemas.openxmlformats.org/drawingml/2006/main">
+                <a:graphicData uri="http://schemas.microsoft.com/office/word/2010/wordprocessingShape">
+                  <wps:wsp>
+                    <wps:cNvSpPr/>
+                    <wps:spPr>
+                      <a:xfrm>
+                        <a:off x="0" y="0"/>
+                        <a:ext cx="7578720" cy="190440"/>
+                      </a:xfrm>
+                      <a:prstGeom prst="rect">
+                        <a:avLst/>
+                      </a:prstGeom>
+                      <a:solidFill>
+                        <a:srgbClr val="e4211f"/>
+                      </a:solidFill>
+                      <a:ln w="12600">
+                        <a:solidFill>
+                          <a:srgbClr val="e4211f"/>
+                        </a:solidFill>
+                        <a:miter/>
+                      </a:ln>
+                    </wps:spPr>
+                    <wps:style>
+                      <a:lnRef idx="0"/>
+                      <a:fillRef idx="0"/>
+                      <a:effectRef idx="0"/>
+                      <a:fontRef idx="minor"/>
+                    </wps:style>
+                    <wps:bodyPr/>
+                  </wps:wsp>
+                </a:graphicData>
+              </a:graphic>
+            </wp:anchor>
+          </w:drawing>
+        </mc:Choice>
+        <mc:Fallback>
+          <w:pict>
+            <v:rect id="shape_0" ID="Rectangle 1" path="m0,0l-2147483645,0l-2147483645,-2147483646l0,-2147483646xe" fillcolor="#e4211f" stroked="t" o:allowincell="f" style="position:absolute;margin-left:-36.2pt;margin-top:10.2pt;width:596.7pt;height:14.95pt;mso-wrap-style:none;v-text-anchor:middle">
+              <v:fill o:detectmouseclick="t" type="solid" color2="#1bdee0"/>
+              <v:stroke color="#e4211f" weight="12600" joinstyle="miter" endcap="flat"/>
+              <w10:wrap type="none"/>
+            </v:rect>
+          </w:pict>
+        </mc:Fallback>
+      </mc:AlternateContent>
+    </w:r>
+  </w:p>
+  <w:p>
+    <w:pPr>
+      <w:pStyle w:val="Footer"/>
+      <w:tabs>
+        <w:tab w:val="clear" w:pos="9360"/>
+        <w:tab w:val="center" w:pos="4680" w:leader="none"/>
+        <w:tab w:val="right" w:pos="10437" w:leader="none"/>
+      </w:tabs>
+      <w:ind w:hanging="0"/>
+      <w:jc w:val="left"/>
+      <w:rPr>
+        <w:rFonts w:ascii="Lato" w:hAnsi="Lato"/>
+        <w:color w:val="FFFFFF"/>
+        <w:sz w:val="18"/>
+        <w:szCs w:val="18"/>
+      </w:rPr>
+    </w:pPr>
+    <w:r>
+      <w:rPr>
+        <w:rFonts w:ascii="Lato" w:hAnsi="Lato"/>
+        <w:color w:val="FFFFFF"/>
+        <w:sz w:val="18"/>
+        <w:szCs w:val="18"/>
+      </w:rPr>
+      <w:t>V1.0</w:t>
+      <w:tab/>
+      <w:tab/>
+      <w:t>November 29, 2021</w:t>
     </w:r>
   </w:p>
 </w:ftr>

</xml_diff>

<commit_message>
Add journal policy choices
</commit_message>
<xml_diff>
--- a/RRS/Reproducible-Research-Standard-1.0.docx
+++ b/RRS/Reproducible-Research-Standard-1.0.docx
@@ -63,8 +63,8 @@
       <w:tblGrid>
         <w:gridCol w:w="2165"/>
         <w:gridCol w:w="1076"/>
-        <w:gridCol w:w="5394"/>
-        <w:gridCol w:w="1820"/>
+        <w:gridCol w:w="6124"/>
+        <w:gridCol w:w="1090"/>
       </w:tblGrid>
       <w:tr>
         <w:trPr>
@@ -157,7 +157,7 @@
         </w:tc>
         <w:tc>
           <w:tcPr>
-            <w:tcW w:w="5394" w:type="dxa"/>
+            <w:tcW w:w="6124" w:type="dxa"/>
             <w:tcBorders>
               <w:top w:val="single" w:sz="4" w:space="0" w:color="1F4E79"/>
               <w:left w:val="single" w:sz="4" w:space="0" w:color="1F4E79"/>
@@ -201,7 +201,7 @@
         </w:tc>
         <w:tc>
           <w:tcPr>
-            <w:tcW w:w="1820" w:type="dxa"/>
+            <w:tcW w:w="1090" w:type="dxa"/>
             <w:tcBorders>
               <w:top w:val="single" w:sz="4" w:space="0" w:color="1F4E79"/>
               <w:left w:val="single" w:sz="4" w:space="0" w:color="1F4E79"/>
@@ -325,7 +325,7 @@
         </w:tc>
         <w:tc>
           <w:tcPr>
-            <w:tcW w:w="5394" w:type="dxa"/>
+            <w:tcW w:w="6124" w:type="dxa"/>
             <w:tcBorders>
               <w:top w:val="single" w:sz="4" w:space="0" w:color="1F4E79"/>
               <w:left w:val="single" w:sz="4" w:space="0" w:color="1F4E79"/>
@@ -364,7 +364,7 @@
         </w:tc>
         <w:tc>
           <w:tcPr>
-            <w:tcW w:w="1820" w:type="dxa"/>
+            <w:tcW w:w="1090" w:type="dxa"/>
             <w:tcBorders>
               <w:top w:val="single" w:sz="4" w:space="0" w:color="1F4E79"/>
               <w:left w:val="single" w:sz="4" w:space="0" w:color="1F4E79"/>
@@ -397,6 +397,7 @@
                 <w:sz w:val="20"/>
                 <w:szCs w:val="20"/>
               </w:rPr>
+              <w:t xml:space="preserve"/>
             </w:r>
           </w:p>
         </w:tc>
@@ -477,21 +478,13 @@
                 <w:sz w:val="20"/>
                 <w:szCs w:val="20"/>
               </w:rPr>
-              <w:t>2</w:t>
-            </w:r>
-            <w:r>
-              <w:rPr>
-                <w:rFonts w:eastAsia="Lato" w:cs="Lato" w:ascii="Lato" w:hAnsi="Lato"/>
-                <w:sz w:val="20"/>
-                <w:szCs w:val="20"/>
-              </w:rPr>
-              <w:t>a</w:t>
-            </w:r>
-          </w:p>
-        </w:tc>
-        <w:tc>
-          <w:tcPr>
-            <w:tcW w:w="5394" w:type="dxa"/>
+              <w:t>2a</w:t>
+            </w:r>
+          </w:p>
+        </w:tc>
+        <w:tc>
+          <w:tcPr>
+            <w:tcW w:w="6124" w:type="dxa"/>
             <w:tcBorders>
               <w:top w:val="nil"/>
               <w:left w:val="single" w:sz="4" w:space="0" w:color="1F4E79"/>
@@ -530,7 +523,7 @@
         </w:tc>
         <w:tc>
           <w:tcPr>
-            <w:tcW w:w="1820" w:type="dxa"/>
+            <w:tcW w:w="1090" w:type="dxa"/>
             <w:tcBorders>
               <w:top w:val="nil"/>
               <w:left w:val="single" w:sz="4" w:space="0" w:color="1F4E79"/>
@@ -563,6 +556,7 @@
                 <w:sz w:val="20"/>
                 <w:szCs w:val="20"/>
               </w:rPr>
+              <w:t xml:space="preserve">R/S</w:t>
             </w:r>
           </w:p>
         </w:tc>
@@ -642,21 +636,13 @@
                 <w:sz w:val="20"/>
                 <w:szCs w:val="20"/>
               </w:rPr>
-              <w:t>2</w:t>
-            </w:r>
-            <w:r>
-              <w:rPr>
-                <w:rFonts w:eastAsia="Lato" w:cs="Lato" w:ascii="Lato" w:hAnsi="Lato"/>
-                <w:sz w:val="20"/>
-                <w:szCs w:val="20"/>
-              </w:rPr>
-              <w:t>b</w:t>
-            </w:r>
-          </w:p>
-        </w:tc>
-        <w:tc>
-          <w:tcPr>
-            <w:tcW w:w="5394" w:type="dxa"/>
+              <w:t>2b</w:t>
+            </w:r>
+          </w:p>
+        </w:tc>
+        <w:tc>
+          <w:tcPr>
+            <w:tcW w:w="6124" w:type="dxa"/>
             <w:tcBorders>
               <w:top w:val="nil"/>
               <w:left w:val="single" w:sz="4" w:space="0" w:color="1F4E79"/>
@@ -695,7 +681,7 @@
         </w:tc>
         <w:tc>
           <w:tcPr>
-            <w:tcW w:w="1820" w:type="dxa"/>
+            <w:tcW w:w="1090" w:type="dxa"/>
             <w:tcBorders>
               <w:top w:val="nil"/>
               <w:left w:val="single" w:sz="4" w:space="0" w:color="1F4E79"/>
@@ -728,6 +714,7 @@
                 <w:sz w:val="20"/>
                 <w:szCs w:val="20"/>
               </w:rPr>
+              <w:t xml:space="preserve">Y/N</w:t>
             </w:r>
           </w:p>
         </w:tc>
@@ -814,7 +801,7 @@
         </w:tc>
         <w:tc>
           <w:tcPr>
-            <w:tcW w:w="5394" w:type="dxa"/>
+            <w:tcW w:w="6124" w:type="dxa"/>
             <w:tcBorders>
               <w:top w:val="single" w:sz="4" w:space="0" w:color="1F4E79"/>
               <w:left w:val="single" w:sz="4" w:space="0" w:color="1F4E79"/>
@@ -853,7 +840,7 @@
         </w:tc>
         <w:tc>
           <w:tcPr>
-            <w:tcW w:w="1820" w:type="dxa"/>
+            <w:tcW w:w="1090" w:type="dxa"/>
             <w:tcBorders>
               <w:top w:val="single" w:sz="4" w:space="0" w:color="1F4E79"/>
               <w:left w:val="single" w:sz="4" w:space="0" w:color="1F4E79"/>
@@ -886,6 +873,7 @@
                 <w:sz w:val="20"/>
                 <w:szCs w:val="20"/>
               </w:rPr>
+              <w:t xml:space="preserve">R/S</w:t>
             </w:r>
           </w:p>
         </w:tc>
@@ -971,7 +959,7 @@
         </w:tc>
         <w:tc>
           <w:tcPr>
-            <w:tcW w:w="5394" w:type="dxa"/>
+            <w:tcW w:w="6124" w:type="dxa"/>
             <w:tcBorders>
               <w:top w:val="nil"/>
               <w:left w:val="single" w:sz="4" w:space="0" w:color="1F4E79"/>
@@ -1010,7 +998,7 @@
         </w:tc>
         <w:tc>
           <w:tcPr>
-            <w:tcW w:w="1820" w:type="dxa"/>
+            <w:tcW w:w="1090" w:type="dxa"/>
             <w:tcBorders>
               <w:top w:val="nil"/>
               <w:left w:val="single" w:sz="4" w:space="0" w:color="1F4E79"/>
@@ -1043,6 +1031,7 @@
                 <w:sz w:val="20"/>
                 <w:szCs w:val="20"/>
               </w:rPr>
+              <w:t xml:space="preserve"/>
             </w:r>
           </w:p>
         </w:tc>
@@ -1128,7 +1117,7 @@
         </w:tc>
         <w:tc>
           <w:tcPr>
-            <w:tcW w:w="5394" w:type="dxa"/>
+            <w:tcW w:w="6124" w:type="dxa"/>
             <w:tcBorders>
               <w:top w:val="single" w:sz="4" w:space="0" w:color="1F4E79"/>
               <w:left w:val="single" w:sz="4" w:space="0" w:color="1F4E79"/>
@@ -1167,7 +1156,7 @@
         </w:tc>
         <w:tc>
           <w:tcPr>
-            <w:tcW w:w="1820" w:type="dxa"/>
+            <w:tcW w:w="1090" w:type="dxa"/>
             <w:tcBorders>
               <w:top w:val="single" w:sz="4" w:space="0" w:color="1F4E79"/>
               <w:left w:val="single" w:sz="4" w:space="0" w:color="1F4E79"/>
@@ -1200,6 +1189,7 @@
                 <w:sz w:val="20"/>
                 <w:szCs w:val="20"/>
               </w:rPr>
+              <w:t xml:space="preserve"/>
             </w:r>
           </w:p>
         </w:tc>
@@ -1286,7 +1276,7 @@
         </w:tc>
         <w:tc>
           <w:tcPr>
-            <w:tcW w:w="5394" w:type="dxa"/>
+            <w:tcW w:w="6124" w:type="dxa"/>
             <w:tcBorders>
               <w:top w:val="single" w:sz="4" w:space="0" w:color="1F4E79"/>
               <w:left w:val="single" w:sz="4" w:space="0" w:color="1F4E79"/>
@@ -1325,7 +1315,7 @@
         </w:tc>
         <w:tc>
           <w:tcPr>
-            <w:tcW w:w="1820" w:type="dxa"/>
+            <w:tcW w:w="1090" w:type="dxa"/>
             <w:tcBorders>
               <w:top w:val="single" w:sz="4" w:space="0" w:color="1F4E79"/>
               <w:left w:val="single" w:sz="4" w:space="0" w:color="1F4E79"/>
@@ -1358,6 +1348,7 @@
                 <w:sz w:val="20"/>
                 <w:szCs w:val="20"/>
               </w:rPr>
+              <w:t xml:space="preserve"/>
             </w:r>
           </w:p>
         </w:tc>
@@ -1443,7 +1434,7 @@
         </w:tc>
         <w:tc>
           <w:tcPr>
-            <w:tcW w:w="5394" w:type="dxa"/>
+            <w:tcW w:w="6124" w:type="dxa"/>
             <w:tcBorders>
               <w:top w:val="nil"/>
               <w:left w:val="single" w:sz="4" w:space="0" w:color="1F4E79"/>
@@ -1482,7 +1473,7 @@
         </w:tc>
         <w:tc>
           <w:tcPr>
-            <w:tcW w:w="1820" w:type="dxa"/>
+            <w:tcW w:w="1090" w:type="dxa"/>
             <w:tcBorders>
               <w:top w:val="nil"/>
               <w:left w:val="single" w:sz="4" w:space="0" w:color="1F4E79"/>
@@ -1515,6 +1506,7 @@
                 <w:sz w:val="20"/>
                 <w:szCs w:val="20"/>
               </w:rPr>
+              <w:t xml:space="preserve">R/S</w:t>
             </w:r>
           </w:p>
         </w:tc>
@@ -1600,7 +1592,7 @@
         </w:tc>
         <w:tc>
           <w:tcPr>
-            <w:tcW w:w="5394" w:type="dxa"/>
+            <w:tcW w:w="6124" w:type="dxa"/>
             <w:tcBorders>
               <w:top w:val="nil"/>
               <w:left w:val="single" w:sz="4" w:space="0" w:color="1F4E79"/>
@@ -1639,7 +1631,7 @@
         </w:tc>
         <w:tc>
           <w:tcPr>
-            <w:tcW w:w="1820" w:type="dxa"/>
+            <w:tcW w:w="1090" w:type="dxa"/>
             <w:tcBorders>
               <w:top w:val="nil"/>
               <w:left w:val="single" w:sz="4" w:space="0" w:color="1F4E79"/>
@@ -1672,6 +1664,7 @@
                 <w:sz w:val="20"/>
                 <w:szCs w:val="20"/>
               </w:rPr>
+              <w:t xml:space="preserve">R/S</w:t>
             </w:r>
           </w:p>
         </w:tc>
@@ -1757,7 +1750,7 @@
         </w:tc>
         <w:tc>
           <w:tcPr>
-            <w:tcW w:w="5394" w:type="dxa"/>
+            <w:tcW w:w="6124" w:type="dxa"/>
             <w:tcBorders>
               <w:top w:val="nil"/>
               <w:left w:val="single" w:sz="4" w:space="0" w:color="1F4E79"/>
@@ -1796,7 +1789,7 @@
         </w:tc>
         <w:tc>
           <w:tcPr>
-            <w:tcW w:w="1820" w:type="dxa"/>
+            <w:tcW w:w="1090" w:type="dxa"/>
             <w:tcBorders>
               <w:top w:val="nil"/>
               <w:left w:val="single" w:sz="4" w:space="0" w:color="1F4E79"/>
@@ -1829,6 +1822,7 @@
                 <w:sz w:val="20"/>
                 <w:szCs w:val="20"/>
               </w:rPr>
+              <w:t xml:space="preserve">R/S</w:t>
             </w:r>
           </w:p>
         </w:tc>
@@ -1914,7 +1908,7 @@
         </w:tc>
         <w:tc>
           <w:tcPr>
-            <w:tcW w:w="5394" w:type="dxa"/>
+            <w:tcW w:w="6124" w:type="dxa"/>
             <w:tcBorders>
               <w:top w:val="nil"/>
               <w:left w:val="single" w:sz="4" w:space="0" w:color="1F4E79"/>
@@ -1953,7 +1947,7 @@
         </w:tc>
         <w:tc>
           <w:tcPr>
-            <w:tcW w:w="1820" w:type="dxa"/>
+            <w:tcW w:w="1090" w:type="dxa"/>
             <w:tcBorders>
               <w:top w:val="nil"/>
               <w:left w:val="single" w:sz="4" w:space="0" w:color="1F4E79"/>
@@ -1986,6 +1980,7 @@
                 <w:sz w:val="20"/>
                 <w:szCs w:val="20"/>
               </w:rPr>
+              <w:t xml:space="preserve">Y/N</w:t>
             </w:r>
           </w:p>
         </w:tc>
@@ -2081,7 +2076,7 @@
         </w:tc>
         <w:tc>
           <w:tcPr>
-            <w:tcW w:w="5394" w:type="dxa"/>
+            <w:tcW w:w="6124" w:type="dxa"/>
             <w:tcBorders>
               <w:top w:val="single" w:sz="4" w:space="0" w:color="1F4E79"/>
               <w:left w:val="single" w:sz="4" w:space="0" w:color="1F4E79"/>
@@ -2124,7 +2119,7 @@
         </w:tc>
         <w:tc>
           <w:tcPr>
-            <w:tcW w:w="1820" w:type="dxa"/>
+            <w:tcW w:w="1090" w:type="dxa"/>
             <w:tcBorders>
               <w:top w:val="single" w:sz="4" w:space="0" w:color="1F4E79"/>
               <w:left w:val="single" w:sz="4" w:space="0" w:color="1F4E79"/>
@@ -2248,7 +2243,7 @@
         </w:tc>
         <w:tc>
           <w:tcPr>
-            <w:tcW w:w="5394" w:type="dxa"/>
+            <w:tcW w:w="6124" w:type="dxa"/>
             <w:tcBorders>
               <w:top w:val="single" w:sz="4" w:space="0" w:color="1F4E79"/>
               <w:left w:val="single" w:sz="4" w:space="0" w:color="1F4E79"/>
@@ -2287,7 +2282,7 @@
         </w:tc>
         <w:tc>
           <w:tcPr>
-            <w:tcW w:w="1820" w:type="dxa"/>
+            <w:tcW w:w="1090" w:type="dxa"/>
             <w:tcBorders>
               <w:top w:val="single" w:sz="4" w:space="0" w:color="1F4E79"/>
               <w:left w:val="single" w:sz="4" w:space="0" w:color="1F4E79"/>
@@ -2320,6 +2315,7 @@
                 <w:sz w:val="20"/>
                 <w:szCs w:val="20"/>
               </w:rPr>
+              <w:t xml:space="preserve">R/S</w:t>
             </w:r>
           </w:p>
         </w:tc>
@@ -2406,7 +2402,7 @@
         </w:tc>
         <w:tc>
           <w:tcPr>
-            <w:tcW w:w="5394" w:type="dxa"/>
+            <w:tcW w:w="6124" w:type="dxa"/>
             <w:tcBorders>
               <w:top w:val="single" w:sz="4" w:space="0" w:color="1F4E79"/>
               <w:left w:val="single" w:sz="4" w:space="0" w:color="1F4E79"/>
@@ -2445,7 +2441,7 @@
         </w:tc>
         <w:tc>
           <w:tcPr>
-            <w:tcW w:w="1820" w:type="dxa"/>
+            <w:tcW w:w="1090" w:type="dxa"/>
             <w:tcBorders>
               <w:top w:val="single" w:sz="4" w:space="0" w:color="1F4E79"/>
               <w:left w:val="single" w:sz="4" w:space="0" w:color="1F4E79"/>
@@ -2478,6 +2474,7 @@
                 <w:sz w:val="20"/>
                 <w:szCs w:val="20"/>
               </w:rPr>
+              <w:t xml:space="preserve"/>
             </w:r>
           </w:p>
         </w:tc>
@@ -2564,7 +2561,7 @@
         </w:tc>
         <w:tc>
           <w:tcPr>
-            <w:tcW w:w="5394" w:type="dxa"/>
+            <w:tcW w:w="6124" w:type="dxa"/>
             <w:tcBorders>
               <w:top w:val="single" w:sz="4" w:space="0" w:color="1F4E79"/>
               <w:left w:val="single" w:sz="4" w:space="0" w:color="1F4E79"/>
@@ -2603,7 +2600,7 @@
         </w:tc>
         <w:tc>
           <w:tcPr>
-            <w:tcW w:w="1820" w:type="dxa"/>
+            <w:tcW w:w="1090" w:type="dxa"/>
             <w:tcBorders>
               <w:top w:val="single" w:sz="4" w:space="0" w:color="1F4E79"/>
               <w:left w:val="single" w:sz="4" w:space="0" w:color="1F4E79"/>
@@ -2636,6 +2633,7 @@
                 <w:sz w:val="20"/>
                 <w:szCs w:val="20"/>
               </w:rPr>
+              <w:t xml:space="preserve"/>
             </w:r>
           </w:p>
         </w:tc>
@@ -2721,7 +2719,7 @@
         </w:tc>
         <w:tc>
           <w:tcPr>
-            <w:tcW w:w="5394" w:type="dxa"/>
+            <w:tcW w:w="6124" w:type="dxa"/>
             <w:tcBorders>
               <w:top w:val="nil"/>
               <w:left w:val="single" w:sz="4" w:space="0" w:color="1F4E79"/>
@@ -2760,7 +2758,7 @@
         </w:tc>
         <w:tc>
           <w:tcPr>
-            <w:tcW w:w="1820" w:type="dxa"/>
+            <w:tcW w:w="1090" w:type="dxa"/>
             <w:tcBorders>
               <w:top w:val="nil"/>
               <w:left w:val="single" w:sz="4" w:space="0" w:color="1F4E79"/>
@@ -2793,6 +2791,7 @@
                 <w:sz w:val="20"/>
                 <w:szCs w:val="20"/>
               </w:rPr>
+              <w:t xml:space="preserve">R/S</w:t>
             </w:r>
           </w:p>
         </w:tc>
@@ -2878,7 +2877,7 @@
         </w:tc>
         <w:tc>
           <w:tcPr>
-            <w:tcW w:w="5394" w:type="dxa"/>
+            <w:tcW w:w="6124" w:type="dxa"/>
             <w:tcBorders>
               <w:top w:val="nil"/>
               <w:left w:val="single" w:sz="4" w:space="0" w:color="1F4E79"/>
@@ -2917,7 +2916,7 @@
         </w:tc>
         <w:tc>
           <w:tcPr>
-            <w:tcW w:w="1820" w:type="dxa"/>
+            <w:tcW w:w="1090" w:type="dxa"/>
             <w:tcBorders>
               <w:top w:val="nil"/>
               <w:left w:val="single" w:sz="4" w:space="0" w:color="1F4E79"/>
@@ -2950,6 +2949,7 @@
                 <w:sz w:val="20"/>
                 <w:szCs w:val="20"/>
               </w:rPr>
+              <w:t xml:space="preserve">R/S</w:t>
             </w:r>
           </w:p>
         </w:tc>
@@ -3035,7 +3035,7 @@
         </w:tc>
         <w:tc>
           <w:tcPr>
-            <w:tcW w:w="5394" w:type="dxa"/>
+            <w:tcW w:w="6124" w:type="dxa"/>
             <w:tcBorders>
               <w:top w:val="nil"/>
               <w:left w:val="single" w:sz="4" w:space="0" w:color="1F4E79"/>
@@ -3074,7 +3074,7 @@
         </w:tc>
         <w:tc>
           <w:tcPr>
-            <w:tcW w:w="1820" w:type="dxa"/>
+            <w:tcW w:w="1090" w:type="dxa"/>
             <w:tcBorders>
               <w:top w:val="nil"/>
               <w:left w:val="single" w:sz="4" w:space="0" w:color="1F4E79"/>
@@ -3107,6 +3107,7 @@
                 <w:sz w:val="20"/>
                 <w:szCs w:val="20"/>
               </w:rPr>
+              <w:t xml:space="preserve">R/S</w:t>
             </w:r>
           </w:p>
         </w:tc>
@@ -3204,7 +3205,7 @@
         </w:tc>
         <w:tc>
           <w:tcPr>
-            <w:tcW w:w="5394" w:type="dxa"/>
+            <w:tcW w:w="6124" w:type="dxa"/>
             <w:tcBorders>
               <w:top w:val="single" w:sz="4" w:space="0" w:color="1F4E79"/>
               <w:left w:val="single" w:sz="4" w:space="0" w:color="1F4E79"/>
@@ -3247,7 +3248,7 @@
         </w:tc>
         <w:tc>
           <w:tcPr>
-            <w:tcW w:w="1820" w:type="dxa"/>
+            <w:tcW w:w="1090" w:type="dxa"/>
             <w:tcBorders>
               <w:top w:val="single" w:sz="4" w:space="0" w:color="1F4E79"/>
               <w:left w:val="single" w:sz="4" w:space="0" w:color="1F4E79"/>
@@ -3370,7 +3371,7 @@
         </w:tc>
         <w:tc>
           <w:tcPr>
-            <w:tcW w:w="5394" w:type="dxa"/>
+            <w:tcW w:w="6124" w:type="dxa"/>
             <w:tcBorders>
               <w:top w:val="single" w:sz="4" w:space="0" w:color="1F4E79"/>
               <w:left w:val="single" w:sz="4" w:space="0" w:color="1F4E79"/>
@@ -3409,7 +3410,7 @@
         </w:tc>
         <w:tc>
           <w:tcPr>
-            <w:tcW w:w="1820" w:type="dxa"/>
+            <w:tcW w:w="1090" w:type="dxa"/>
             <w:tcBorders>
               <w:top w:val="single" w:sz="4" w:space="0" w:color="1F4E79"/>
               <w:left w:val="single" w:sz="4" w:space="0" w:color="1F4E79"/>
@@ -3442,6 +3443,7 @@
                 <w:sz w:val="20"/>
                 <w:szCs w:val="20"/>
               </w:rPr>
+              <w:t xml:space="preserve"/>
             </w:r>
           </w:p>
         </w:tc>
@@ -3526,7 +3528,7 @@
         </w:tc>
         <w:tc>
           <w:tcPr>
-            <w:tcW w:w="5394" w:type="dxa"/>
+            <w:tcW w:w="6124" w:type="dxa"/>
             <w:tcBorders>
               <w:top w:val="nil"/>
               <w:left w:val="single" w:sz="4" w:space="0" w:color="1F4E79"/>
@@ -3565,7 +3567,7 @@
         </w:tc>
         <w:tc>
           <w:tcPr>
-            <w:tcW w:w="1820" w:type="dxa"/>
+            <w:tcW w:w="1090" w:type="dxa"/>
             <w:tcBorders>
               <w:top w:val="nil"/>
               <w:left w:val="single" w:sz="4" w:space="0" w:color="1F4E79"/>
@@ -3598,6 +3600,7 @@
                 <w:sz w:val="20"/>
                 <w:szCs w:val="20"/>
               </w:rPr>
+              <w:t xml:space="preserve"/>
             </w:r>
           </w:p>
         </w:tc>
@@ -3685,7 +3688,7 @@
         </w:tc>
         <w:tc>
           <w:tcPr>
-            <w:tcW w:w="5394" w:type="dxa"/>
+            <w:tcW w:w="6124" w:type="dxa"/>
             <w:tcBorders>
               <w:top w:val="single" w:sz="4" w:space="0" w:color="1F4E79"/>
               <w:left w:val="single" w:sz="4" w:space="0" w:color="1F4E79"/>
@@ -3724,7 +3727,7 @@
         </w:tc>
         <w:tc>
           <w:tcPr>
-            <w:tcW w:w="1820" w:type="dxa"/>
+            <w:tcW w:w="1090" w:type="dxa"/>
             <w:tcBorders>
               <w:top w:val="single" w:sz="4" w:space="0" w:color="1F4E79"/>
               <w:left w:val="single" w:sz="4" w:space="0" w:color="1F4E79"/>
@@ -3757,6 +3760,7 @@
                 <w:sz w:val="20"/>
                 <w:szCs w:val="20"/>
               </w:rPr>
+              <w:t xml:space="preserve">R/S</w:t>
             </w:r>
           </w:p>
         </w:tc>
@@ -3851,7 +3855,7 @@
         </w:tc>
         <w:tc>
           <w:tcPr>
-            <w:tcW w:w="5394" w:type="dxa"/>
+            <w:tcW w:w="6124" w:type="dxa"/>
             <w:tcBorders>
               <w:top w:val="nil"/>
               <w:left w:val="single" w:sz="4" w:space="0" w:color="1F4E79"/>
@@ -3889,7 +3893,7 @@
         </w:tc>
         <w:tc>
           <w:tcPr>
-            <w:tcW w:w="1820" w:type="dxa"/>
+            <w:tcW w:w="1090" w:type="dxa"/>
             <w:tcBorders>
               <w:top w:val="nil"/>
               <w:left w:val="single" w:sz="4" w:space="0" w:color="1F4E79"/>
@@ -4010,7 +4014,7 @@
         </w:tc>
         <w:tc>
           <w:tcPr>
-            <w:tcW w:w="5394" w:type="dxa"/>
+            <w:tcW w:w="6124" w:type="dxa"/>
             <w:tcBorders>
               <w:top w:val="nil"/>
               <w:left w:val="single" w:sz="4" w:space="0" w:color="1F4E79"/>
@@ -4049,7 +4053,7 @@
         </w:tc>
         <w:tc>
           <w:tcPr>
-            <w:tcW w:w="1820" w:type="dxa"/>
+            <w:tcW w:w="1090" w:type="dxa"/>
             <w:tcBorders>
               <w:top w:val="nil"/>
               <w:left w:val="single" w:sz="4" w:space="0" w:color="1F4E79"/>
@@ -4082,6 +4086,7 @@
                 <w:sz w:val="20"/>
                 <w:szCs w:val="20"/>
               </w:rPr>
+              <w:t xml:space="preserve">R/S</w:t>
             </w:r>
           </w:p>
         </w:tc>
@@ -4169,7 +4174,7 @@
         </w:tc>
         <w:tc>
           <w:tcPr>
-            <w:tcW w:w="5394" w:type="dxa"/>
+            <w:tcW w:w="6124" w:type="dxa"/>
             <w:tcBorders>
               <w:top w:val="nil"/>
               <w:left w:val="single" w:sz="4" w:space="0" w:color="1F4E79"/>
@@ -4208,7 +4213,7 @@
         </w:tc>
         <w:tc>
           <w:tcPr>
-            <w:tcW w:w="1820" w:type="dxa"/>
+            <w:tcW w:w="1090" w:type="dxa"/>
             <w:tcBorders>
               <w:top w:val="nil"/>
               <w:left w:val="single" w:sz="4" w:space="0" w:color="1F4E79"/>
@@ -4241,6 +4246,7 @@
                 <w:sz w:val="20"/>
                 <w:szCs w:val="20"/>
               </w:rPr>
+              <w:t xml:space="preserve">R/S</w:t>
             </w:r>
           </w:p>
         </w:tc>
@@ -4330,7 +4336,7 @@
         </w:tc>
         <w:tc>
           <w:tcPr>
-            <w:tcW w:w="5394" w:type="dxa"/>
+            <w:tcW w:w="6124" w:type="dxa"/>
             <w:tcBorders>
               <w:top w:val="nil"/>
               <w:left w:val="single" w:sz="4" w:space="0" w:color="1F4E79"/>
@@ -4371,7 +4377,7 @@
         </w:tc>
         <w:tc>
           <w:tcPr>
-            <w:tcW w:w="1820" w:type="dxa"/>
+            <w:tcW w:w="1090" w:type="dxa"/>
             <w:tcBorders>
               <w:top w:val="nil"/>
               <w:left w:val="single" w:sz="4" w:space="0" w:color="1F4E79"/>
@@ -4404,6 +4410,7 @@
                 <w:sz w:val="20"/>
                 <w:szCs w:val="20"/>
               </w:rPr>
+              <w:t xml:space="preserve"/>
             </w:r>
           </w:p>
         </w:tc>
@@ -4491,7 +4498,7 @@
         </w:tc>
         <w:tc>
           <w:tcPr>
-            <w:tcW w:w="5394" w:type="dxa"/>
+            <w:tcW w:w="6124" w:type="dxa"/>
             <w:tcBorders>
               <w:top w:val="nil"/>
               <w:left w:val="single" w:sz="4" w:space="0" w:color="1F4E79"/>
@@ -4532,7 +4539,7 @@
         </w:tc>
         <w:tc>
           <w:tcPr>
-            <w:tcW w:w="1820" w:type="dxa"/>
+            <w:tcW w:w="1090" w:type="dxa"/>
             <w:tcBorders>
               <w:top w:val="nil"/>
               <w:left w:val="single" w:sz="4" w:space="0" w:color="1F4E79"/>
@@ -4565,6 +4572,7 @@
                 <w:sz w:val="20"/>
                 <w:szCs w:val="20"/>
               </w:rPr>
+              <w:t xml:space="preserve"/>
             </w:r>
           </w:p>
         </w:tc>
@@ -4652,7 +4660,7 @@
         </w:tc>
         <w:tc>
           <w:tcPr>
-            <w:tcW w:w="5394" w:type="dxa"/>
+            <w:tcW w:w="6124" w:type="dxa"/>
             <w:tcBorders>
               <w:top w:val="nil"/>
               <w:left w:val="single" w:sz="4" w:space="0" w:color="1F4E79"/>
@@ -4693,7 +4701,7 @@
         </w:tc>
         <w:tc>
           <w:tcPr>
-            <w:tcW w:w="1820" w:type="dxa"/>
+            <w:tcW w:w="1090" w:type="dxa"/>
             <w:tcBorders>
               <w:top w:val="nil"/>
               <w:left w:val="single" w:sz="4" w:space="0" w:color="1F4E79"/>
@@ -4726,6 +4734,7 @@
                 <w:sz w:val="20"/>
                 <w:szCs w:val="20"/>
               </w:rPr>
+              <w:t xml:space="preserve"/>
             </w:r>
           </w:p>
         </w:tc>
@@ -4813,7 +4822,7 @@
         </w:tc>
         <w:tc>
           <w:tcPr>
-            <w:tcW w:w="5394" w:type="dxa"/>
+            <w:tcW w:w="6124" w:type="dxa"/>
             <w:tcBorders>
               <w:top w:val="nil"/>
               <w:left w:val="single" w:sz="4" w:space="0" w:color="1F4E79"/>
@@ -4854,7 +4863,7 @@
         </w:tc>
         <w:tc>
           <w:tcPr>
-            <w:tcW w:w="1820" w:type="dxa"/>
+            <w:tcW w:w="1090" w:type="dxa"/>
             <w:tcBorders>
               <w:top w:val="nil"/>
               <w:left w:val="single" w:sz="4" w:space="0" w:color="1F4E79"/>
@@ -4887,6 +4896,7 @@
                 <w:sz w:val="20"/>
                 <w:szCs w:val="20"/>
               </w:rPr>
+              <w:t xml:space="preserve"/>
             </w:r>
           </w:p>
         </w:tc>
@@ -4974,7 +4984,7 @@
         </w:tc>
         <w:tc>
           <w:tcPr>
-            <w:tcW w:w="5394" w:type="dxa"/>
+            <w:tcW w:w="6124" w:type="dxa"/>
             <w:tcBorders>
               <w:top w:val="nil"/>
               <w:left w:val="single" w:sz="4" w:space="0" w:color="1F4E79"/>
@@ -5015,7 +5025,7 @@
         </w:tc>
         <w:tc>
           <w:tcPr>
-            <w:tcW w:w="1820" w:type="dxa"/>
+            <w:tcW w:w="1090" w:type="dxa"/>
             <w:tcBorders>
               <w:top w:val="nil"/>
               <w:left w:val="single" w:sz="4" w:space="0" w:color="1F4E79"/>
@@ -5048,6 +5058,7 @@
                 <w:sz w:val="20"/>
                 <w:szCs w:val="20"/>
               </w:rPr>
+              <w:t xml:space="preserve"/>
             </w:r>
           </w:p>
         </w:tc>
@@ -5135,7 +5146,7 @@
         </w:tc>
         <w:tc>
           <w:tcPr>
-            <w:tcW w:w="5394" w:type="dxa"/>
+            <w:tcW w:w="6124" w:type="dxa"/>
             <w:tcBorders>
               <w:top w:val="nil"/>
               <w:left w:val="single" w:sz="4" w:space="0" w:color="1F4E79"/>
@@ -5176,7 +5187,7 @@
         </w:tc>
         <w:tc>
           <w:tcPr>
-            <w:tcW w:w="1820" w:type="dxa"/>
+            <w:tcW w:w="1090" w:type="dxa"/>
             <w:tcBorders>
               <w:top w:val="nil"/>
               <w:left w:val="single" w:sz="4" w:space="0" w:color="1F4E79"/>
@@ -5209,6 +5220,7 @@
                 <w:sz w:val="20"/>
                 <w:szCs w:val="20"/>
               </w:rPr>
+              <w:t xml:space="preserve"/>
             </w:r>
           </w:p>
         </w:tc>
@@ -5296,7 +5308,7 @@
         </w:tc>
         <w:tc>
           <w:tcPr>
-            <w:tcW w:w="5394" w:type="dxa"/>
+            <w:tcW w:w="6124" w:type="dxa"/>
             <w:tcBorders>
               <w:top w:val="nil"/>
               <w:left w:val="single" w:sz="4" w:space="0" w:color="1F4E79"/>
@@ -5337,7 +5349,7 @@
         </w:tc>
         <w:tc>
           <w:tcPr>
-            <w:tcW w:w="1820" w:type="dxa"/>
+            <w:tcW w:w="1090" w:type="dxa"/>
             <w:tcBorders>
               <w:top w:val="nil"/>
               <w:left w:val="single" w:sz="4" w:space="0" w:color="1F4E79"/>
@@ -5370,6 +5382,7 @@
                 <w:sz w:val="20"/>
                 <w:szCs w:val="20"/>
               </w:rPr>
+              <w:t xml:space="preserve">R/S</w:t>
             </w:r>
           </w:p>
         </w:tc>
@@ -5457,7 +5470,7 @@
         </w:tc>
         <w:tc>
           <w:tcPr>
-            <w:tcW w:w="5394" w:type="dxa"/>
+            <w:tcW w:w="6124" w:type="dxa"/>
             <w:tcBorders>
               <w:top w:val="nil"/>
               <w:left w:val="single" w:sz="4" w:space="0" w:color="1F4E79"/>
@@ -5498,7 +5511,7 @@
         </w:tc>
         <w:tc>
           <w:tcPr>
-            <w:tcW w:w="1820" w:type="dxa"/>
+            <w:tcW w:w="1090" w:type="dxa"/>
             <w:tcBorders>
               <w:top w:val="nil"/>
               <w:left w:val="single" w:sz="4" w:space="0" w:color="1F4E79"/>
@@ -5531,6 +5544,7 @@
                 <w:sz w:val="20"/>
                 <w:szCs w:val="20"/>
               </w:rPr>
+              <w:t xml:space="preserve">R/S</w:t>
             </w:r>
           </w:p>
         </w:tc>
@@ -5620,7 +5634,7 @@
         </w:tc>
         <w:tc>
           <w:tcPr>
-            <w:tcW w:w="5394" w:type="dxa"/>
+            <w:tcW w:w="6124" w:type="dxa"/>
             <w:tcBorders>
               <w:top w:val="nil"/>
               <w:left w:val="single" w:sz="4" w:space="0" w:color="1F4E79"/>
@@ -5659,7 +5673,7 @@
         </w:tc>
         <w:tc>
           <w:tcPr>
-            <w:tcW w:w="1820" w:type="dxa"/>
+            <w:tcW w:w="1090" w:type="dxa"/>
             <w:tcBorders>
               <w:top w:val="nil"/>
               <w:left w:val="single" w:sz="4" w:space="0" w:color="1F4E79"/>
@@ -5692,6 +5706,7 @@
                 <w:sz w:val="20"/>
                 <w:szCs w:val="20"/>
               </w:rPr>
+              <w:t xml:space="preserve"/>
             </w:r>
           </w:p>
         </w:tc>
@@ -5779,7 +5794,7 @@
         </w:tc>
         <w:tc>
           <w:tcPr>
-            <w:tcW w:w="5394" w:type="dxa"/>
+            <w:tcW w:w="6124" w:type="dxa"/>
             <w:tcBorders>
               <w:top w:val="nil"/>
               <w:left w:val="single" w:sz="4" w:space="0" w:color="1F4E79"/>
@@ -5818,7 +5833,7 @@
         </w:tc>
         <w:tc>
           <w:tcPr>
-            <w:tcW w:w="1820" w:type="dxa"/>
+            <w:tcW w:w="1090" w:type="dxa"/>
             <w:tcBorders>
               <w:top w:val="nil"/>
               <w:left w:val="single" w:sz="4" w:space="0" w:color="1F4E79"/>
@@ -5851,6 +5866,7 @@
                 <w:sz w:val="20"/>
                 <w:szCs w:val="20"/>
               </w:rPr>
+              <w:t xml:space="preserve">R/S</w:t>
             </w:r>
           </w:p>
         </w:tc>
@@ -5938,7 +5954,7 @@
         </w:tc>
         <w:tc>
           <w:tcPr>
-            <w:tcW w:w="5394" w:type="dxa"/>
+            <w:tcW w:w="6124" w:type="dxa"/>
             <w:tcBorders>
               <w:top w:val="nil"/>
               <w:left w:val="single" w:sz="4" w:space="0" w:color="1F4E79"/>
@@ -5977,7 +5993,7 @@
         </w:tc>
         <w:tc>
           <w:tcPr>
-            <w:tcW w:w="1820" w:type="dxa"/>
+            <w:tcW w:w="1090" w:type="dxa"/>
             <w:tcBorders>
               <w:top w:val="nil"/>
               <w:left w:val="single" w:sz="4" w:space="0" w:color="1F4E79"/>
@@ -6010,6 +6026,7 @@
                 <w:sz w:val="20"/>
                 <w:szCs w:val="20"/>
               </w:rPr>
+              <w:t xml:space="preserve">R/S</w:t>
             </w:r>
           </w:p>
         </w:tc>
@@ -6097,7 +6114,7 @@
         </w:tc>
         <w:tc>
           <w:tcPr>
-            <w:tcW w:w="5394" w:type="dxa"/>
+            <w:tcW w:w="6124" w:type="dxa"/>
             <w:tcBorders>
               <w:top w:val="nil"/>
               <w:left w:val="single" w:sz="4" w:space="0" w:color="1F4E79"/>
@@ -6136,7 +6153,7 @@
         </w:tc>
         <w:tc>
           <w:tcPr>
-            <w:tcW w:w="1820" w:type="dxa"/>
+            <w:tcW w:w="1090" w:type="dxa"/>
             <w:tcBorders>
               <w:top w:val="nil"/>
               <w:left w:val="single" w:sz="4" w:space="0" w:color="1F4E79"/>
@@ -6169,6 +6186,7 @@
                 <w:sz w:val="20"/>
                 <w:szCs w:val="20"/>
               </w:rPr>
+              <w:t xml:space="preserve">R/S</w:t>
             </w:r>
           </w:p>
         </w:tc>
@@ -6258,7 +6276,7 @@
         </w:tc>
         <w:tc>
           <w:tcPr>
-            <w:tcW w:w="5394" w:type="dxa"/>
+            <w:tcW w:w="6124" w:type="dxa"/>
             <w:tcBorders>
               <w:top w:val="nil"/>
               <w:left w:val="single" w:sz="4" w:space="0" w:color="1F4E79"/>
@@ -6297,7 +6315,7 @@
         </w:tc>
         <w:tc>
           <w:tcPr>
-            <w:tcW w:w="1820" w:type="dxa"/>
+            <w:tcW w:w="1090" w:type="dxa"/>
             <w:tcBorders>
               <w:top w:val="nil"/>
               <w:left w:val="single" w:sz="4" w:space="0" w:color="1F4E79"/>
@@ -6330,6 +6348,7 @@
                 <w:sz w:val="20"/>
                 <w:szCs w:val="20"/>
               </w:rPr>
+              <w:t xml:space="preserve"/>
             </w:r>
           </w:p>
         </w:tc>
@@ -6417,7 +6436,7 @@
         </w:tc>
         <w:tc>
           <w:tcPr>
-            <w:tcW w:w="5394" w:type="dxa"/>
+            <w:tcW w:w="6124" w:type="dxa"/>
             <w:tcBorders>
               <w:top w:val="nil"/>
               <w:left w:val="single" w:sz="4" w:space="0" w:color="1F4E79"/>
@@ -6456,7 +6475,7 @@
         </w:tc>
         <w:tc>
           <w:tcPr>
-            <w:tcW w:w="1820" w:type="dxa"/>
+            <w:tcW w:w="1090" w:type="dxa"/>
             <w:tcBorders>
               <w:top w:val="nil"/>
               <w:left w:val="single" w:sz="4" w:space="0" w:color="1F4E79"/>
@@ -6489,6 +6508,7 @@
                 <w:sz w:val="20"/>
                 <w:szCs w:val="20"/>
               </w:rPr>
+              <w:t xml:space="preserve">R/S</w:t>
             </w:r>
           </w:p>
         </w:tc>
@@ -6576,7 +6596,7 @@
         </w:tc>
         <w:tc>
           <w:tcPr>
-            <w:tcW w:w="5394" w:type="dxa"/>
+            <w:tcW w:w="6124" w:type="dxa"/>
             <w:tcBorders>
               <w:top w:val="nil"/>
               <w:left w:val="single" w:sz="4" w:space="0" w:color="1F4E79"/>
@@ -6615,7 +6635,7 @@
         </w:tc>
         <w:tc>
           <w:tcPr>
-            <w:tcW w:w="1820" w:type="dxa"/>
+            <w:tcW w:w="1090" w:type="dxa"/>
             <w:tcBorders>
               <w:top w:val="nil"/>
               <w:left w:val="single" w:sz="4" w:space="0" w:color="1F4E79"/>
@@ -6648,6 +6668,7 @@
                 <w:sz w:val="20"/>
                 <w:szCs w:val="20"/>
               </w:rPr>
+              <w:t xml:space="preserve">R/S</w:t>
             </w:r>
           </w:p>
         </w:tc>
@@ -6745,7 +6766,7 @@
         </w:tc>
         <w:tc>
           <w:tcPr>
-            <w:tcW w:w="5394" w:type="dxa"/>
+            <w:tcW w:w="6124" w:type="dxa"/>
             <w:tcBorders>
               <w:top w:val="nil"/>
               <w:left w:val="single" w:sz="4" w:space="0" w:color="1F4E79"/>
@@ -6786,7 +6807,7 @@
         </w:tc>
         <w:tc>
           <w:tcPr>
-            <w:tcW w:w="1820" w:type="dxa"/>
+            <w:tcW w:w="1090" w:type="dxa"/>
             <w:tcBorders>
               <w:top w:val="nil"/>
               <w:left w:val="single" w:sz="4" w:space="0" w:color="1F4E79"/>
@@ -6907,7 +6928,7 @@
         </w:tc>
         <w:tc>
           <w:tcPr>
-            <w:tcW w:w="5394" w:type="dxa"/>
+            <w:tcW w:w="6124" w:type="dxa"/>
             <w:tcBorders>
               <w:top w:val="nil"/>
               <w:left w:val="single" w:sz="4" w:space="0" w:color="1F4E79"/>
@@ -6946,7 +6967,7 @@
         </w:tc>
         <w:tc>
           <w:tcPr>
-            <w:tcW w:w="1820" w:type="dxa"/>
+            <w:tcW w:w="1090" w:type="dxa"/>
             <w:tcBorders>
               <w:top w:val="nil"/>
               <w:left w:val="single" w:sz="4" w:space="0" w:color="1F4E79"/>
@@ -6979,6 +7000,7 @@
                 <w:sz w:val="20"/>
                 <w:szCs w:val="20"/>
               </w:rPr>
+              <w:t xml:space="preserve"/>
             </w:r>
           </w:p>
         </w:tc>
@@ -7015,6 +7037,51 @@
       </w:pPr>
       <w:r>
         <w:rPr/>
+        <w:t xml:space="preserve">Journal policy may </w:t>
+      </w:r>
+      <w:r>
+        <w:rPr>
+          <w:b/>
+          <w:bCs/>
+        </w:rPr>
+        <w:t>Require</w:t>
+      </w:r>
+      <w:r>
+        <w:rPr/>
+        <w:t xml:space="preserve"> (R) or </w:t>
+      </w:r>
+      <w:r>
+        <w:rPr>
+          <w:b/>
+          <w:bCs/>
+        </w:rPr>
+        <w:t>Suggest</w:t>
+      </w:r>
+      <w:r>
+        <w:rPr/>
+        <w:t xml:space="preserve"> (S) the rule to be followed. A solution may be accepted </w:t>
+      </w:r>
+      <w:r>
+        <w:rPr>
+          <w:b/>
+          <w:bCs/>
+        </w:rPr>
+        <w:t>Yes</w:t>
+      </w:r>
+      <w:r>
+        <w:rPr/>
+        <w:t xml:space="preserve"> (Y) or </w:t>
+      </w:r>
+      <w:r>
+        <w:rPr>
+          <w:b/>
+          <w:bCs/>
+        </w:rPr>
+        <w:t>No</w:t>
+      </w:r>
+      <w:r>
+        <w:rPr/>
+        <w:t xml:space="preserve"> (N).</w:t>
       </w:r>
     </w:p>
     <w:sectPr>
@@ -7060,7 +7127,7 @@
       <mc:AlternateContent>
         <mc:Choice Requires="wps">
           <w:drawing>
-            <wp:anchor behindDoc="1" distT="6350" distB="6350" distL="6350" distR="6350" simplePos="0" locked="0" layoutInCell="0" allowOverlap="1" relativeHeight="3">
+            <wp:anchor behindDoc="1" distT="6350" distB="6350" distL="6350" distR="6350" simplePos="0" locked="0" layoutInCell="0" allowOverlap="1" relativeHeight="4">
               <wp:simplePos x="0" y="0"/>
               <wp:positionH relativeFrom="column">
                 <wp:posOffset>-459740</wp:posOffset>
@@ -7068,7 +7135,7 @@
               <wp:positionV relativeFrom="paragraph">
                 <wp:posOffset>129540</wp:posOffset>
               </wp:positionV>
-              <wp:extent cx="7581265" cy="193040"/>
+              <wp:extent cx="7583170" cy="194945"/>
               <wp:effectExtent l="0" t="0" r="0" b="0"/>
               <wp:wrapNone/>
               <wp:docPr id="2" name="Rectangle 53"/>
@@ -7079,7 +7146,7 @@
                     <wps:spPr>
                       <a:xfrm>
                         <a:off x="0" y="0"/>
-                        <a:ext cx="7580520" cy="192240"/>
+                        <a:ext cx="7582680" cy="194400"/>
                       </a:xfrm>
                       <a:prstGeom prst="rect">
                         <a:avLst/>
@@ -7109,7 +7176,7 @@
         </mc:Choice>
         <mc:Fallback>
           <w:pict>
-            <v:rect id="shape_0" ID="Rectangle 53" path="m0,0l-2147483645,0l-2147483645,-2147483646l0,-2147483646xe" fillcolor="#e4211f" stroked="t" o:allowincell="f" style="position:absolute;margin-left:-36.2pt;margin-top:10.2pt;width:596.85pt;height:15.1pt;mso-wrap-style:none;v-text-anchor:middle">
+            <v:rect id="shape_0" ID="Rectangle 53" path="m0,0l-2147483645,0l-2147483645,-2147483646l0,-2147483646xe" fillcolor="#e4211f" stroked="t" o:allowincell="f" style="position:absolute;margin-left:-36.2pt;margin-top:10.2pt;width:597pt;height:15.25pt;mso-wrap-style:none;v-text-anchor:middle">
               <v:fill o:detectmouseclick="t" type="solid" color2="#1bdee0"/>
               <v:stroke color="#e4211f" weight="12600" joinstyle="miter" endcap="flat"/>
               <w10:wrap type="none"/>
@@ -7180,7 +7247,7 @@
       <mc:AlternateContent>
         <mc:Choice Requires="wps">
           <w:drawing>
-            <wp:anchor behindDoc="1" distT="6350" distB="6350" distL="6350" distR="6350" simplePos="0" locked="0" layoutInCell="0" allowOverlap="1" relativeHeight="6">
+            <wp:anchor behindDoc="1" distT="6350" distB="6350" distL="6350" distR="6350" simplePos="0" locked="0" layoutInCell="0" allowOverlap="1" relativeHeight="8">
               <wp:simplePos x="0" y="0"/>
               <wp:positionH relativeFrom="column">
                 <wp:posOffset>-459740</wp:posOffset>
@@ -7188,7 +7255,7 @@
               <wp:positionV relativeFrom="paragraph">
                 <wp:posOffset>129540</wp:posOffset>
               </wp:positionV>
-              <wp:extent cx="7581265" cy="193040"/>
+              <wp:extent cx="7583170" cy="194945"/>
               <wp:effectExtent l="0" t="0" r="0" b="0"/>
               <wp:wrapNone/>
               <wp:docPr id="3" name="Rectangle 1"/>
@@ -7199,7 +7266,7 @@
                     <wps:spPr>
                       <a:xfrm>
                         <a:off x="0" y="0"/>
-                        <a:ext cx="7580520" cy="192240"/>
+                        <a:ext cx="7582680" cy="194400"/>
                       </a:xfrm>
                       <a:prstGeom prst="rect">
                         <a:avLst/>
@@ -7229,7 +7296,7 @@
         </mc:Choice>
         <mc:Fallback>
           <w:pict>
-            <v:rect id="shape_0" ID="Rectangle 1" path="m0,0l-2147483645,0l-2147483645,-2147483646l0,-2147483646xe" fillcolor="#e4211f" stroked="t" o:allowincell="f" style="position:absolute;margin-left:-36.2pt;margin-top:10.2pt;width:596.85pt;height:15.1pt;mso-wrap-style:none;v-text-anchor:middle">
+            <v:rect id="shape_0" ID="Rectangle 1" path="m0,0l-2147483645,0l-2147483645,-2147483646l0,-2147483646xe" fillcolor="#e4211f" stroked="t" o:allowincell="f" style="position:absolute;margin-left:-36.2pt;margin-top:10.2pt;width:597pt;height:15.25pt;mso-wrap-style:none;v-text-anchor:middle">
               <v:fill o:detectmouseclick="t" type="solid" color2="#1bdee0"/>
               <v:stroke color="#e4211f" weight="12600" joinstyle="miter" endcap="flat"/>
               <w10:wrap type="none"/>
@@ -7290,7 +7357,7 @@
     </w:pPr>
     <w:r>
       <w:drawing>
-        <wp:anchor behindDoc="1" distT="0" distB="0" distL="0" distR="0" simplePos="0" locked="0" layoutInCell="0" allowOverlap="1" relativeHeight="5">
+        <wp:anchor behindDoc="1" distT="0" distB="0" distL="0" distR="0" simplePos="0" locked="0" layoutInCell="0" allowOverlap="1" relativeHeight="7">
           <wp:simplePos x="0" y="0"/>
           <wp:positionH relativeFrom="column">
             <wp:align>left</wp:align>

</xml_diff>